<commit_message>
chap 12 + pre appendix B
</commit_message>
<xml_diff>
--- a/docx/for_use_mastering-bitcoin_chapter-12_fr_CA.asciidoc.docx
+++ b/docx/for_use_mastering-bitcoin_chapter-12_fr_CA.asciidoc.docx
@@ -39,7 +39,7 @@
         <w:pStyle w:val="Date"/>
       </w:pPr>
       <w:r>
-        <w:t xml:space="preserve">2022-03-12</w:t>
+        <w:t xml:space="preserve">2022-03-13</w:t>
       </w:r>
     </w:p>
     <w:bookmarkStart w:id="64" w:name="ch12"/>
@@ -69,15 +69,15 @@
         <w:t xml:space="preserve">plate-forme d'application</w:t>
       </w:r>
       <w:r>
-        <w:t xml:space="preserve">. De nos jours, de nombreuses personnes utilisent le terme "blockchain" pour désigner toute plate-forme d'application qui partage les principes de conception du bitcoin. Le terme est souvent mal utilisé et appliqué à de nombreuses choses qui ne fournissent pas les principales fonctionnalités fournies par la blockchain de Bitcoin.</w:t>
-      </w:r>
-    </w:p>
-    <w:p>
-      <w:pPr>
-        <w:pStyle w:val="BodyText"/>
-      </w:pPr>
-      <w:r>
-        <w:t xml:space="preserve">Dans ce chapitre, nous examinerons les fonctionnalités offertes par la blockchain Bitcoin, en tant que plate-forme d'application. Nous considérerons les</w:t>
+        <w:t xml:space="preserve">. De nos jours, de nombreuses personnes utilisent le terme "blockchain" ou "chaîne de blocs" pour désigner toute plate-forme d'application qui partage les principes de conception du bitcoin. Le terme est souvent mal utilisé et appliqué à de nombreuses choses qui ne fournissent pas les principales fonctionnalités fournies par la chaîne de blocs de Bitcoin.</w:t>
+      </w:r>
+    </w:p>
+    <w:p>
+      <w:pPr>
+        <w:pStyle w:val="BodyText"/>
+      </w:pPr>
+      <w:r>
+        <w:t xml:space="preserve">Dans ce chapitre, nous examinerons les fonctionnalités offertes par la chaîne de blocs Bitcoin, en tant que plate-forme d'application. Nous considérerons les</w:t>
       </w:r>
       <w:r>
         <w:t xml:space="preserve"> </w:t>
@@ -93,7 +93,7 @@
         <w:t xml:space="preserve"> </w:t>
       </w:r>
       <w:r>
-        <w:t xml:space="preserve">de construction d'applications, qui forment les blocs de construction de toute application blockchain. Nous examinerons plusieurs applications importantes qui utilisent ces primitives, telles que les canaux de paiement (état) et les canaux de paiement routés (Lightning Network).</w:t>
+        <w:t xml:space="preserve">de construction d'applications, qui forment les blocs de construction de toute application chaîne de blocs. Nous examinerons plusieurs applications importantes qui utilisent ces primitives, telles que les canaux de paiement (état) et les canaux de paiement routés (Lightning Network).</w:t>
       </w:r>
     </w:p>
     <w:bookmarkStart w:id="20" w:name="X2a93227bf13285f40584783ecf11b0c73e7ebb5"/>
@@ -110,17 +110,31 @@
         <w:pStyle w:val="FirstParagraph"/>
       </w:pPr>
       <w:r>
-        <w:t xml:space="preserve">Le système Bitcoin a été conçu comme un système de monnaie et de paiement décentralisé. Cependant, la plupart de ses fonctionnalités sont dérivées de constructions de niveau beaucoup plus bas qui peuvent être utilisées pour des applications beaucoup plus larges. Bitcoin n'a pas été construit avec des composants tels que des comptes, des utilisateurs, des soldes et des paiements. Au lieu de cela, il utilise un langage de script transactionnel avec des fonctions cryptographiques de bas niveau, comme nous l'avons vu dans &lt;&lt;transactions&gt; &gt;. Tout comme les concepts de niveau supérieur des comptes, des soldes et des paiements peuvent être dérivés de ces primitives de base, il en va de même pour de nombreuses autres applications complexes. Ainsi, la blockchain Bitcoin peut devenir une plate-forme applicative offrant des services de confiance aux applications, tels que les contrats intelligents, dépassant de loin l'objectif initial de la monnaie numérique et des paiements.</w:t>
+        <w:t xml:space="preserve">Le système Bitcoin a été conçu comme un système de monnaie et de paiement décentralisé. Cependant, la plupart de ses fonctionnalités sont dérivées de constructions de niveau beaucoup plus bas qui peuvent être utilisées pour des applications beaucoup plus larges. Bitcoin n'a pas été construit avec des composants tels que des comptes, des utilisateurs, des soldes et des paiements. Au lieu de cela, il utilise un langage de script transactionnel avec des fonctions cryptographiques de bas niveau, comme nous l'avons vu dans</w:t>
+      </w:r>
+      <w:r>
+        <w:t xml:space="preserve"> </w:t>
+      </w:r>
+      <w:hyperlink w:anchor="transactions">
+        <w:r>
+          <w:rPr>
+            <w:rStyle w:val="Hyperlink"/>
+          </w:rPr>
+          <w:t xml:space="preserve">???</w:t>
+        </w:r>
+      </w:hyperlink>
+      <w:r>
+        <w:t xml:space="preserve">. Tout comme les concepts de niveau supérieur des comptes, des soldes et des paiements peuvent être dérivés de ces primitives de base, il en va de même pour de nombreuses autres applications complexes. Ainsi, la chaîne de blocs Bitcoin peut devenir une plate-forme applicative offrant des services de confiance aux applications, tels que les contrats intelligents, dépassant de loin l'objectif initial de la monnaie numérique et des paiements.</w:t>
       </w:r>
     </w:p>
     <w:bookmarkEnd w:id="20"/>
-    <w:bookmarkStart w:id="21" w:name="X9834482f52720eed5a7b9b8a0c3b08a416417ed"/>
+    <w:bookmarkStart w:id="21" w:name="Xe3573bb213d9bf9a0d21f590384749b103c4918"/>
     <w:p>
       <w:pPr>
         <w:pStyle w:val="Heading2"/>
       </w:pPr>
       <w:r>
-        <w:t xml:space="preserve">Blocs de construction (primitifs)</w:t>
+        <w:t xml:space="preserve">Structures de base (les primitifs)</w:t>
       </w:r>
     </w:p>
     <w:p>
@@ -128,7 +142,7 @@
         <w:pStyle w:val="FirstParagraph"/>
       </w:pPr>
       <w:r>
-        <w:t xml:space="preserve">Lorsqu'il fonctionne correctement et sur le long terme, le système Bitcoin offre certaines garanties, qui peuvent servir de base blocs pour créer des applications. Ceux-ci inclus:</w:t>
+        <w:t xml:space="preserve">Lorsqu'il fonctionne correctement et sur le long terme, le système Bitcoin offre certaines garanties, qui peuvent servir de structures de base pour créer des applications. Ceux-ci inclus:</w:t>
       </w:r>
     </w:p>
     <w:p>
@@ -160,7 +174,7 @@
         <w:pStyle w:val="Definition"/>
       </w:pPr>
       <w:r>
-        <w:t xml:space="preserve">Une fois qu'une transaction est enregistrée dans la blockchain et que suffisamment de travail a été ajouté avec les blocs suivants, les données de la transaction deviennent immuables. L'immuabilité est garantie par l'énergie, car la réécriture de la blockchain nécessite une dépense d'énergie pour produire une preuve de travail. L'énergie requise et donc le degré d'immuabilité augmentent avec la quantité de travail engagé au-dessus du bloc contenant une transaction.</w:t>
+        <w:t xml:space="preserve">Une fois qu'une transaction est enregistrée dans la chaîne de blocs et que suffisamment de travail a été ajouté avec les blocs suivants, les données de la transaction deviennent immuables. L'immuabilité est garantie par l'énergie, car la réécriture de la chaîne de blocs nécessite une dépense d'énergie pour produire une preuve de travail. L'énergie requise et donc le degré d'immuabilité augmentent avec la quantité de travail engagé au-dessus du bloc contenant une transaction.</w:t>
       </w:r>
     </w:p>
     <w:p>
@@ -176,7 +190,7 @@
         <w:pStyle w:val="Definition"/>
       </w:pPr>
       <w:r>
-        <w:t xml:space="preserve">Le réseau Bitcoin décentralisé propage des transactions valides quelle que soit l'origine ou le contenu de ces transactions. Cela signifie que n'importe qui peut créer une transaction valide avec des frais suffisants et être sûr qu'il sera en mesure de transmettre cette transaction et de l'inclure dans la blockchain à tout moment.</w:t>
+        <w:t xml:space="preserve">Le réseau Bitcoin décentralisé propage des transactions valides quelle que soit l'origine ou le contenu de ces transactions. Cela signifie que n'importe qui peut créer une transaction valide avec des frais suffisants et être sûr qu'il sera en mesure de transmettre cette transaction et de l'inclure dans la chaîne de blocs à tout moment.</w:t>
       </w:r>
     </w:p>
     <w:p>
@@ -224,7 +238,7 @@
         <w:pStyle w:val="Definition"/>
       </w:pPr>
       <w:r>
-        <w:t xml:space="preserve">Toutes les transactions sont publiques et peuvent être auditées. Toutes les transactions et tous les blocs peuvent être liés dans une chaîne ininterrompue au bloc de genèse.</w:t>
+        <w:t xml:space="preserve">Toutes les transactions sont publiques et peuvent être auditées. Toutes les transactions et tous les blocs sont liés dans une chaîne ininterrompue jusqu’au bloc de genèse.</w:t>
       </w:r>
     </w:p>
     <w:p>
@@ -304,7 +318,119 @@
         <w:pStyle w:val="Definition"/>
       </w:pPr>
       <w:r>
-        <w:t xml:space="preserve">Les sorties de transaction sont des unités de valeur discrètes et indivisibles. Ils peuvent être dépensés ou non dépensés, en totalité. Ils ne peuvent pas être divisés ou partiellement dépensés.</w:t>
+        <w:t xml:space="preserve">Les sorties de transaction sont des unités de valeur discrètes et indivisibles. Elles peuvent être dépensés ou non dépensés, en totalité. Elles ne peuvent pas être divisés ou partiellement dépensés.</w:t>
+      </w:r>
+    </w:p>
+    <w:p>
+      <w:pPr>
+        <w:pStyle w:val="DefinitionTerm"/>
+      </w:pPr>
+      <w:r>
+        <w:t xml:space="preserve">Quorum de contrôle</w:t>
+      </w:r>
+    </w:p>
+    <w:p>
+      <w:pPr>
+        <w:pStyle w:val="Definition"/>
+      </w:pPr>
+      <w:r>
+        <w:t xml:space="preserve">les contraintes de multisignature dans les scripts imposent un quorum d'autorisation, prédéfini dans le schéma de multisignature. L'exigence M-de-N est appliquée par les règles de consensus.</w:t>
+      </w:r>
+    </w:p>
+    <w:p>
+      <w:pPr>
+        <w:pStyle w:val="DefinitionTerm"/>
+      </w:pPr>
+      <w:r>
+        <w:t xml:space="preserve">Verrou temporel</w:t>
+      </w:r>
+    </w:p>
+    <w:p>
+      <w:pPr>
+        <w:pStyle w:val="Definition"/>
+      </w:pPr>
+      <w:r>
+        <w:t xml:space="preserve">Toute clause de script contenant un verrou temporel relatif ou absolu ne peut être exécutée qu'après que son âge dépasse le temps spécifié.</w:t>
+      </w:r>
+    </w:p>
+    <w:p>
+      <w:pPr>
+        <w:pStyle w:val="DefinitionTerm"/>
+      </w:pPr>
+      <w:r>
+        <w:t xml:space="preserve">Réplication</w:t>
+      </w:r>
+    </w:p>
+    <w:p>
+      <w:pPr>
+        <w:pStyle w:val="Definition"/>
+      </w:pPr>
+      <w:r>
+        <w:t xml:space="preserve">Le stockage décentralisé de la chaîne de blocs garantit que lorsqu'une transaction est extraite, après des confirmations suffisantes, elle est répliquée sur le réseau et devient durable et résistante aux coupures de courant, aux pertes de données, etc.</w:t>
+      </w:r>
+    </w:p>
+    <w:p>
+      <w:pPr>
+        <w:pStyle w:val="DefinitionTerm"/>
+      </w:pPr>
+      <w:r>
+        <w:t xml:space="preserve">Protection contre la falsification</w:t>
+      </w:r>
+    </w:p>
+    <w:p>
+      <w:pPr>
+        <w:pStyle w:val="Definition"/>
+      </w:pPr>
+      <w:r>
+        <w:t xml:space="preserve">Une transaction ne peut dépenser que des sorties existantes et validées. Il n'est pas possible de créer ou de contrefaire de la valeur.</w:t>
+      </w:r>
+    </w:p>
+    <w:p>
+      <w:pPr>
+        <w:pStyle w:val="DefinitionTerm"/>
+      </w:pPr>
+      <w:r>
+        <w:t xml:space="preserve">Cohérence</w:t>
+      </w:r>
+    </w:p>
+    <w:p>
+      <w:pPr>
+        <w:pStyle w:val="Definition"/>
+      </w:pPr>
+      <w:r>
+        <w:t xml:space="preserve">En l'absence de partitions de mineurs, les blocs enregistrés dans la chaîne de blocs sont sujets à une réorganisation ou à un désaccord avec une probabilité décroissante de manière exponentielle, en fonction de la profondeur à laquelle ils sont enregistrés. Une fois profondément enregistrés, le calcul et l'énergie nécessaires pour changer rendent le changement pratiquement irréalisable.</w:t>
+      </w:r>
+    </w:p>
+    <w:p>
+      <w:pPr>
+        <w:pStyle w:val="DefinitionTerm"/>
+      </w:pPr>
+      <w:r>
+        <w:t xml:space="preserve">Enregistrement de l'état externe</w:t>
+      </w:r>
+    </w:p>
+    <w:p>
+      <w:pPr>
+        <w:pStyle w:val="Definition"/>
+      </w:pPr>
+      <w:r>
+        <w:t xml:space="preserve">Une transaction peut valider une valeur de données, via OP_RETURN, représentant une transition d'état dans une machine à états externe.</w:t>
+      </w:r>
+    </w:p>
+    <w:p>
+      <w:pPr>
+        <w:pStyle w:val="DefinitionTerm"/>
+      </w:pPr>
+      <w:r>
+        <w:t xml:space="preserve">Émission prévisible</w:t>
+      </w:r>
+    </w:p>
+    <w:p>
+      <w:pPr>
+        <w:pStyle w:val="Definition"/>
+      </w:pPr>
+      <w:r>
+        <w:t xml:space="preserve">Moins de 21 millions de bitcoins seront émis, à un rythme prévisible.</w:t>
       </w:r>
     </w:p>
     <w:p>
@@ -312,7 +438,25 @@
         <w:pStyle w:val="FirstParagraph"/>
       </w:pPr>
       <w:r>
-        <w:t xml:space="preserve">Quorum de contrôle : : les contraintes de multisignature dans les scripts imposent un quorum d'autorisation, prédéfini dans le schéma de multisignature. L'exigence M-de-N est appliquée par les règles de consensus.</w:t>
+        <w:t xml:space="preserve">La liste des blocs de construction (ou structures de base) n'est pas complète et d'autres sont ajoutées à chaque nouvelle fonctionnalité introduite dans le bitcoin.</w:t>
+      </w:r>
+    </w:p>
+    <w:bookmarkEnd w:id="21"/>
+    <w:bookmarkStart w:id="22" w:name="X277e6edc77ab27f8c9bee90254df5f5707f1c31"/>
+    <w:p>
+      <w:pPr>
+        <w:pStyle w:val="Heading2"/>
+      </w:pPr>
+      <w:r>
+        <w:t xml:space="preserve">Applications à partir des structures de base</w:t>
+      </w:r>
+    </w:p>
+    <w:p>
+      <w:pPr>
+        <w:pStyle w:val="FirstParagraph"/>
+      </w:pPr>
+      <w:r>
+        <w:t xml:space="preserve">Les structures de base proposés par bitcoin sont des éléments d'une plateforme de confiance qui peuvent être utilisés pour composer des applications. Voici quelques exemples d'applications qui existent aujourd'hui et les blocs de construction qu'elles utilisent :</w:t>
       </w:r>
     </w:p>
     <w:p>
@@ -320,7 +464,7 @@
         <w:pStyle w:val="DefinitionTerm"/>
       </w:pPr>
       <w:r>
-        <w:t xml:space="preserve">Timelock/Aging</w:t>
+        <w:t xml:space="preserve">Preuve d'existence (notaire numérique)</w:t>
       </w:r>
     </w:p>
     <w:p>
@@ -328,7 +472,7 @@
         <w:pStyle w:val="Definition"/>
       </w:pPr>
       <w:r>
-        <w:t xml:space="preserve">Toute clause de script contenant un timelock relatif ou absolu ne peut être exécutée qu'après que son âge dépasse le temps spécifié.</w:t>
+        <w:t xml:space="preserve">Immuabilité + Horodatage + Durabilité. Une empreinte numérique peut être validée avec une transaction dans la chaîne de blocs, prouvant qu'un document existait (horodatage) au moment où il a été enregistré. L'empreinte digitale ne pourra pas être modifiée ex-post-facto (Immutabilité) et la preuve sera conservée de façon permanente (Durabilité).</w:t>
       </w:r>
     </w:p>
     <w:p>
@@ -336,7 +480,7 @@
         <w:pStyle w:val="DefinitionTerm"/>
       </w:pPr>
       <w:r>
-        <w:t xml:space="preserve">Réplication</w:t>
+        <w:t xml:space="preserve">Kickstarter (Lighthouse)</w:t>
       </w:r>
     </w:p>
     <w:p>
@@ -344,7 +488,7 @@
         <w:pStyle w:val="Definition"/>
       </w:pPr>
       <w:r>
-        <w:t xml:space="preserve">Le stockage décentralisé de la blockchain garantit que lorsqu'une transaction est extraite, après des confirmations suffisantes, elle est répliquée sur le réseau et devient durable et résistante aux coupures de courant, aux pertes de données, etc.</w:t>
+        <w:t xml:space="preserve">Cohérence + Atomicité + Intégrité. Si vous signez une entrée et la sortie (intégrité) d'une transaction de collecte de fonds, d'autres peuvent contribuer à la collecte de fonds mais elle ne peut pas être dépensée (atomicité) tant que l'objectif (valeur de sortie) n'est pas financé (cohérence).</w:t>
       </w:r>
     </w:p>
     <w:p>
@@ -352,7 +496,7 @@
         <w:pStyle w:val="DefinitionTerm"/>
       </w:pPr>
       <w:r>
-        <w:t xml:space="preserve">Protection contre la falsification</w:t>
+        <w:t xml:space="preserve">Canaux de paiement</w:t>
       </w:r>
     </w:p>
     <w:p>
@@ -360,55 +504,17 @@
         <w:pStyle w:val="Definition"/>
       </w:pPr>
       <w:r>
-        <w:t xml:space="preserve">Une transaction ne peut dépenser que des sorties existantes et validées. Il n'est pas possible de créer ou de contrefaire de la valeur.</w:t>
-      </w:r>
-    </w:p>
-    <w:p>
-      <w:pPr>
-        <w:pStyle w:val="DefinitionTerm"/>
-      </w:pPr>
-      <w:r>
-        <w:t xml:space="preserve">Cohérence</w:t>
-      </w:r>
-    </w:p>
-    <w:p>
-      <w:pPr>
-        <w:pStyle w:val="Definition"/>
-      </w:pPr>
-      <w:r>
-        <w:t xml:space="preserve">En l'absence de partitions de mineurs, les blocs enregistrés dans la blockchain sont sujets à une réorganisation ou à un désaccord avec une probabilité décroissante de manière exponentielle, en fonction de la profondeur à laquelle ils sont enregistrés. Une fois profondément enregistrés, le calcul et l'énergie nécessaires pour changer rendent le changement pratiquement irréalisable.</w:t>
-      </w:r>
-    </w:p>
-    <w:p>
-      <w:pPr>
-        <w:pStyle w:val="DefinitionTerm"/>
-      </w:pPr>
-      <w:r>
-        <w:t xml:space="preserve">Enregistrement de l'état externe</w:t>
-      </w:r>
-    </w:p>
-    <w:p>
-      <w:pPr>
-        <w:pStyle w:val="Definition"/>
-      </w:pPr>
-      <w:r>
-        <w:t xml:space="preserve">Une transaction peut valider une valeur de données, via OP_RETURN, représentant une transition d'état dans une machine à états externe.</w:t>
-      </w:r>
-    </w:p>
-    <w:p>
-      <w:pPr>
-        <w:pStyle w:val="DefinitionTerm"/>
-      </w:pPr>
-      <w:r>
-        <w:t xml:space="preserve">Émission prévisible</w:t>
-      </w:r>
-    </w:p>
-    <w:p>
-      <w:pPr>
-        <w:pStyle w:val="Definition"/>
-      </w:pPr>
-      <w:r>
-        <w:t xml:space="preserve">Moins de 21 millions de bitcoins seront émis, à un rythme prévisible.</w:t>
+        <w:t xml:space="preserve">Quorum de contrôle + Verrou temporel + Pas de double dépense + Non-expiration + Résistance à la censure + Autorisation. Un multisig 2-of-2 (Quorum) avec un verrou temporel (Verrou temporel) utilisé comme transaction de "règlement" d'un canal de paiement peut être détenu (Non-expiration) et dépensé à tout moment (Résistance à la censure) par l'une ou l'autre des parties (Autorisation). Les deux parties peuvent alors créer des transactions d'engagement qui doublent (Pas de double dépense) le règlement sur un verrou temporel plus court (Verrou temporel).</w:t>
+      </w:r>
+    </w:p>
+    <w:bookmarkEnd w:id="22"/>
+    <w:bookmarkStart w:id="25" w:name="Xdef72ec9946123a9b58ea95d195b1342ae28c9b"/>
+    <w:p>
+      <w:pPr>
+        <w:pStyle w:val="Heading2"/>
+      </w:pPr>
+      <w:r>
+        <w:t xml:space="preserve">Counterparty</w:t>
       </w:r>
     </w:p>
     <w:p>
@@ -416,97 +522,23 @@
         <w:pStyle w:val="FirstParagraph"/>
       </w:pPr>
       <w:r>
-        <w:t xml:space="preserve">La liste des blocs de construction n'est pas complète et d'autres sont ajoutées à chaque nouvelle fonctionnalité introduite dans le bitcoin.</w:t>
-      </w:r>
-    </w:p>
-    <w:bookmarkEnd w:id="21"/>
-    <w:bookmarkStart w:id="22" w:name="Xe20bcfa0af8e3ff5454a3c9eba76fe90df8a516"/>
-    <w:p>
-      <w:pPr>
-        <w:pStyle w:val="Heading2"/>
-      </w:pPr>
-      <w:r>
-        <w:t xml:space="preserve">Applications à partir de Building Blocks</w:t>
-      </w:r>
-    </w:p>
-    <w:p>
-      <w:pPr>
-        <w:pStyle w:val="FirstParagraph"/>
-      </w:pPr>
-      <w:r>
-        <w:t xml:space="preserve">Les blocs de construction proposés par bitcoin sont des éléments d'une plateforme de confiance qui peuvent être utilisés pour composer des applications. Voici quelques exemples d'applications qui existent aujourd'hui et les blocs de construction qu'elles utilisent :</w:t>
-      </w:r>
-    </w:p>
-    <w:p>
-      <w:pPr>
-        <w:pStyle w:val="BodyText"/>
-      </w:pPr>
-      <w:r>
-        <w:t xml:space="preserve">Preuve d'existence (notaire numérique): :</w:t>
-      </w:r>
-      <w:r>
-        <w:t xml:space="preserve"> </w:t>
-      </w:r>
-      <w:r>
-        <w:t xml:space="preserve">Immuabilité + Horodatage + Durabilité. Une empreinte numérique peut être validée avec une transaction dans la blockchain, prouvant qu'un document existait (horodatage) au moment où il a été enregistré. L'empreinte digitale ne pourra pas être modifiée ex-post-facto (Immutabilité) et la preuve sera conservée de façon permanente (Durabilité).</w:t>
-      </w:r>
-    </w:p>
-    <w:p>
-      <w:pPr>
-        <w:pStyle w:val="BodyText"/>
-      </w:pPr>
-      <w:r>
-        <w:t xml:space="preserve">Kickstarter (Lighthouse): : Cohérence + Atomicité + Intégrité. Si vous signez une entrée et la sortie (intégrité) d'une transaction de collecte de fonds, d'autres peuvent contribuer à la collecte de fonds mais elle ne peut pas être dépensée (atomicité) tant que l'objectif (valeur de sortie) n'est pas financé (cohérence).</w:t>
-      </w:r>
-    </w:p>
-    <w:p>
-      <w:pPr>
-        <w:pStyle w:val="DefinitionTerm"/>
-      </w:pPr>
-      <w:r>
-        <w:t xml:space="preserve">Canaux de paiement</w:t>
-      </w:r>
-    </w:p>
-    <w:p>
-      <w:pPr>
-        <w:pStyle w:val="Definition"/>
-      </w:pPr>
-      <w:r>
-        <w:t xml:space="preserve">Quorum de contrôle + Timelock + Pas de double dépense + Non-expiration + Résistance à la censure + Autorisation. Un multisig 2-of-2 (Quorum) avec un timelock (Timelock) utilisé comme transaction de "règlement" d'un canal de paiement peut être détenu (Non-expiration) et dépensé à tout moment (Résistance à la censure) par l'une ou l'autre des parties (Autorisation). Les deux parties peuvent alors créer des transactions d'engagement qui doublent (No Double-Spend) le règlement sur un timelock plus court (Timelock).</w:t>
-      </w:r>
-    </w:p>
-    <w:bookmarkEnd w:id="22"/>
-    <w:bookmarkStart w:id="25" w:name="X6d815b7cbc911d4ae660da58a39d8cff1456417"/>
-    <w:p>
-      <w:pPr>
-        <w:pStyle w:val="Heading2"/>
-      </w:pPr>
-      <w:r>
-        <w:t xml:space="preserve">Contrepartie</w:t>
-      </w:r>
-    </w:p>
-    <w:p>
-      <w:pPr>
-        <w:pStyle w:val="FirstParagraph"/>
-      </w:pPr>
-      <w:r>
-        <w:t xml:space="preserve">La contrepartie est une couche de protocole construite au-dessus de bitcoin. Le protocole Counterparty offre la possibilité de créer et d'échanger des actifs virtuels et des jetons. De plus, Counterparty propose un échange décentralisé d'actifs. La contrepartie met également en œuvre des contrats intelligents, basés sur la machine virtuelle Ethereum (EVM).</w:t>
-      </w:r>
-    </w:p>
-    <w:p>
-      <w:pPr>
-        <w:pStyle w:val="BodyText"/>
-      </w:pPr>
-      <w:r>
-        <w:t xml:space="preserve">La contrepartie intègre des métadonnées dans les transactions bitcoin, en utilisant l'opcode OP_RETURN ou des adresses multisignatures 1 sur N qui encodent les métadonnées à la place des clés publiques. En utilisant ces mécanismes, Counterparty implémente une couche de protocole encodée dans les transactions bitcoin. La couche de protocole supplémentaire peut être interprétée par des applications compatibles avec la contrepartie, telles que les portefeuilles et les explorateurs de chaînes de blocs, ou toute application construite à l'aide des bibliothèques de contrepartie.</w:t>
-      </w:r>
-    </w:p>
-    <w:p>
-      <w:pPr>
-        <w:pStyle w:val="BodyText"/>
-      </w:pPr>
-      <w:r>
-        <w:t xml:space="preserve">La contrepartie peut être utilisée comme plate-forme pour d'autres applications et services, à leur tour. Par exemple, Tokenly est une plate-forme construite sur Counterparty qui permet aux créateurs de contenu, aux artistes et aux entreprises d'émettre des jetons qui expriment la propriété numérique et peuvent être utilisés pour louer, accéder, échanger ou acheter du contenu, des produits et des services. D'autres applications tirant parti de Counterparty incluent des jeux (Spells of Genesis) et des projets de grille informatique (Folding Coin).</w:t>
+        <w:t xml:space="preserve">Conterparty est une couche de protocole construite au-dessus de bitcoin. Le protocole Counterparty offre la possibilité de créer et d'échanger des actifs virtuels et des jetons. De plus, Counterparty propose un échange décentralisé d'actifs. Conterparty met également en œuvre des contrats intelligents, basés sur la machine virtuelle Ethereum (EVM).</w:t>
+      </w:r>
+    </w:p>
+    <w:p>
+      <w:pPr>
+        <w:pStyle w:val="BodyText"/>
+      </w:pPr>
+      <w:r>
+        <w:t xml:space="preserve">Conterparty intègre des métadonnées dans les transactions bitcoin, en utilisant l'opcode OP_RETURN ou des adresses multisignatures 1 sur N qui encodent les métadonnées à la place des clés publiques. En utilisant ces mécanismes, Counterparty implémente une couche de protocole encodée dans les transactions bitcoin. La couche de protocole supplémentaire peut être interprétée par des applications compatibles avec Conterparty, telles que les portefeuilles et les explorateurs de chaînes de blocs, ou toute application construite à l'aide des bibliothèques de Conterparty.</w:t>
+      </w:r>
+    </w:p>
+    <w:p>
+      <w:pPr>
+        <w:pStyle w:val="BodyText"/>
+      </w:pPr>
+      <w:r>
+        <w:t xml:space="preserve">Conterparty peut être utilisée comme plate-forme pour d'autres applications et services, à leur tour. Par exemple, Tokenly est une plate-forme construite sur Counterparty qui permet aux créateurs de contenu, aux artistes et aux entreprises d'émettre des jetons qui expriment la propriété numérique et peuvent être utilisés pour louer, accéder, échanger ou acheter du contenu, des produits et des services. D'autres applications tirant parti de Counterparty incluent des jeux (Spells of Genesis) et des projets de grille informatique (Folding Coin).</w:t>
       </w:r>
     </w:p>
     <w:p>
@@ -528,7 +560,7 @@
         </w:r>
       </w:hyperlink>
       <w:r>
-        <w:t xml:space="preserve">. Le projet open source est disponible sur</w:t>
+        <w:t xml:space="preserve">. Le projet à source libre est disponible sur</w:t>
       </w:r>
       <w:r>
         <w:t xml:space="preserve"> </w:t>
@@ -570,15 +602,7 @@
         <w:t xml:space="preserve"> </w:t>
       </w:r>
       <w:r>
-        <w:t xml:space="preserve">sont un mécanisme sans confiance pour échanger des bitcoins transactions entre deux parties, en dehors de la blockchain Bitcoin. Ces transactions, qui seraient valides si elles étaient réglées sur la blockchain Bitcoin, sont plutôt détenues hors chaîne, agissant comme des billets à ordre pour un éventuel règlement par lots. Étant donné que les transactions ne sont pas réglées, elles peuvent être échangées sans la latence de règlement habituelle, ce qui permet un débit de transaction extrêmement élevé, une latence faible (inférieure à la milliseconde) et une granularité fine (niveau satoshi).</w:t>
-      </w:r>
-    </w:p>
-    <w:p>
-      <w:pPr>
-        <w:pStyle w:val="BodyText"/>
-      </w:pPr>
-      <w:r>
-        <w:t xml:space="preserve">En fait, le terme</w:t>
+        <w:t xml:space="preserve">sont un mécanisme sans confiance pour échanger des bitcoins transactions entre deux parties, en dehors de la chaîne de blocs Bitcoin. Ces transactions, qui seraient valides si elles étaient réglées sur la chaîne de blocs Bitcoin, sont plutôt détenues hors chaîne, agissant comme des</w:t>
       </w:r>
       <w:r>
         <w:t xml:space="preserve"> </w:t>
@@ -588,29 +612,21 @@
           <w:iCs/>
           <w:i/>
         </w:rPr>
-        <w:t xml:space="preserve">canal</w:t>
-      </w:r>
-      <w:r>
-        <w:t xml:space="preserve"> </w:t>
-      </w:r>
-      <w:r>
-        <w:t xml:space="preserve">est une métaphore. Les canaux d'état sont des constructions virtuelles représentées par l'échange d'état entre deux parties, en dehors de la blockchain. Il n'y a pas de "canaux" en soi et le mécanisme de transport de données sous-jacent n'est pas le canal. Nous utilisons le terme canal pour représenter la relation et l'état partagé entre deux parties, en dehors de la blockchain.</w:t>
-      </w:r>
-    </w:p>
-    <w:p>
-      <w:pPr>
-        <w:pStyle w:val="BodyText"/>
-      </w:pPr>
-      <w:r>
-        <w:t xml:space="preserve">Pour expliquer davantage ce concept, pensez à un flux TCP. Du point de vue des protocoles de niveau supérieur, il s'agit d'un "socket" connectant deux applications sur Internet. Mais si vous regardez le trafic réseau, un flux TCP n'est qu'un canal virtuel sur des paquets IP. Chaque extrémité du flux TCP séquence et assemble les paquets IP pour créer l'illusion d'un flux d'octets. En dessous, ce sont tous les paquets déconnectés. De même, un canal de paiement n'est qu'une série de transactions. S'ils sont correctement séquencés et connectés, ils créent des obligations remboursables auxquelles vous pouvez faire confiance même si vous ne faites pas confiance à l'autre côté du canal.</w:t>
-      </w:r>
-    </w:p>
-    <w:p>
-      <w:pPr>
-        <w:pStyle w:val="BodyText"/>
-      </w:pPr>
-      <w:r>
-        <w:t xml:space="preserve">Dans cette section, nous examinerons différentes formes de canaux de paiement. Premièrement, nous examinerons les mécanismes utilisés pour construire un canal de paiement unidirectionnel (unidirectionnel) pour un service de micropaiement mesuré, tel que le streaming vidéo. Ensuite, nous développerons ce mécanisme et introduirons des canaux de paiement bidirectionnels. Enfin, nous verrons comment des canaux bidirectionnels peuvent être connectés de bout en bout pour former des canaux multisauts dans un réseau routé, d'abord proposé sous le nom de</w:t>
+        <w:t xml:space="preserve">billets à ordre</w:t>
+      </w:r>
+      <w:r>
+        <w:t xml:space="preserve"> </w:t>
+      </w:r>
+      <w:r>
+        <w:t xml:space="preserve">pour un éventuel règlement par lots. Étant donné que les transactions ne sont pas réglées, elles peuvent être échangées sans la latence de règlement habituelle, ce qui permet un débit de transaction extrêmement élevé, une latence faible (inférieure à la milliseconde) et une granularité fine (niveau satoshi).</w:t>
+      </w:r>
+    </w:p>
+    <w:p>
+      <w:pPr>
+        <w:pStyle w:val="BodyText"/>
+      </w:pPr>
+      <w:r>
+        <w:t xml:space="preserve">En fait, le terme</w:t>
       </w:r>
       <w:r>
         <w:t xml:space="preserve"> </w:t>
@@ -620,18 +636,29 @@
           <w:iCs/>
           <w:i/>
         </w:rPr>
-        <w:t xml:space="preserve">Lightning Network</w:t>
-      </w:r>
-      <w:r>
-        <w:t xml:space="preserve">.</w:t>
-      </w:r>
-    </w:p>
-    <w:p>
-      <w:pPr>
-        <w:pStyle w:val="BodyText"/>
-      </w:pPr>
-      <w:r>
-        <w:t xml:space="preserve">Les canaux de paiement font partie du concept plus large d'un</w:t>
+        <w:t xml:space="preserve">canal</w:t>
+      </w:r>
+      <w:r>
+        <w:t xml:space="preserve"> </w:t>
+      </w:r>
+      <w:r>
+        <w:t xml:space="preserve">est une métaphore. Les canaux d'état sont des constructions virtuelles représentées par l'échange d'état entre deux parties, en dehors de la chaîne de blocs. Il n'y a pas de "canaux" en soi et le mécanisme de transport de données sous-jacent n'est pas le canal. Nous utilisons le terme canal pour représenter la relation et l'état partagé entre deux parties, en dehors de la chaîne de blocs.</w:t>
+      </w:r>
+    </w:p>
+    <w:p>
+      <w:pPr>
+        <w:pStyle w:val="BodyText"/>
+      </w:pPr>
+      <w:r>
+        <w:t xml:space="preserve">Pour expliquer davantage ce concept, pensez à un flux TCP. Du point de vue des protocoles de niveau supérieur, il s'agit d'une "interface de connexion" connectant deux applications sur Internet. Mais si vous regardez le trafic réseau, un flux TCP n'est qu'un canal virtuel sur des paquets IP. Chaque extrémité du flux TCP séquence et assemble les paquets IP pour créer l'illusion d'un flux d'octets. En dessous, ce sont tous les paquets déconnectés. De même, un canal de paiement n'est qu'une série de transactions. S'ils sont correctement séquencés et connectés, ils créent des obligations remboursables auxquelles vous pouvez faire confiance même si vous ne faites pas confiance à l'autre côté du canal.</w:t>
+      </w:r>
+    </w:p>
+    <w:p>
+      <w:pPr>
+        <w:pStyle w:val="BodyText"/>
+      </w:pPr>
+      <w:r>
+        <w:t xml:space="preserve">Dans cette section, nous examinerons différentes formes de canaux de paiement. Premièrement, nous examinerons les mécanismes utilisés pour construire un canal de paiement unidirectionnel (unidirectionnel) pour un service de micropaiement mesuré, tel que le streaming vidéo. Ensuite, nous développerons ce mécanisme et introduirons des canaux de paiement bidirectionnels. Enfin, nous verrons comment des canaux bidirectionnels peuvent être connectés de bout en bout pour former des canaux multisauts dans un réseau routé, d'abord proposé sous le nom de</w:t>
       </w:r>
       <w:r>
         <w:t xml:space="preserve"> </w:t>
@@ -641,27 +668,18 @@
           <w:iCs/>
           <w:i/>
         </w:rPr>
-        <w:t xml:space="preserve">canal d'état</w:t>
-      </w:r>
-      <w:r>
-        <w:t xml:space="preserve">, qui représente une altération d'état hors chaîne, sécurisée par un éventuel règlement dans une blockchain. Un canal de paiement est un canal d'état où l'état modifié est le solde d'une monnaie virtuelle.</w:t>
-      </w:r>
-    </w:p>
-    <w:bookmarkStart w:id="30" w:name="Xdce8b80390fae9b6d6311ddb4e0695ee49545b8"/>
-    <w:p>
-      <w:pPr>
-        <w:pStyle w:val="Heading3"/>
-      </w:pPr>
-      <w:r>
-        <w:t xml:space="preserve">Canaux d'état—Concepts de base et terminologie</w:t>
-      </w:r>
-    </w:p>
-    <w:p>
-      <w:pPr>
-        <w:pStyle w:val="FirstParagraph"/>
-      </w:pPr>
-      <w:r>
-        <w:t xml:space="preserve">Un canal d'état est établi entre deux parties, par le biais d'une transaction qui verrouille un état partagé sur la blockchain. C'est ce qu'on appelle la</w:t>
+        <w:t xml:space="preserve">Lightning Network</w:t>
+      </w:r>
+      <w:r>
+        <w:t xml:space="preserve">.</w:t>
+      </w:r>
+    </w:p>
+    <w:p>
+      <w:pPr>
+        <w:pStyle w:val="BodyText"/>
+      </w:pPr>
+      <w:r>
+        <w:t xml:space="preserve">Les canaux de paiement font partie du concept plus large d'un</w:t>
       </w:r>
       <w:r>
         <w:t xml:space="preserve"> </w:t>
@@ -671,13 +689,27 @@
           <w:iCs/>
           <w:i/>
         </w:rPr>
-        <w:t xml:space="preserve">transaction de financement</w:t>
-      </w:r>
-      <w:r>
-        <w:t xml:space="preserve"> </w:t>
-      </w:r>
-      <w:r>
-        <w:t xml:space="preserve">ou</w:t>
+        <w:t xml:space="preserve">canal d'état</w:t>
+      </w:r>
+      <w:r>
+        <w:t xml:space="preserve">, qui représente une altération d'état hors chaîne, sécurisée par un éventuel règlement dans une chaîne de blocs. Un canal de paiement est un canal d'état où l'état modifié est le solde d'une monnaie virtuelle.</w:t>
+      </w:r>
+    </w:p>
+    <w:bookmarkStart w:id="30" w:name="X52b26d0f677e8710b38a6f54abf0a963f9dc1a7"/>
+    <w:p>
+      <w:pPr>
+        <w:pStyle w:val="Heading3"/>
+      </w:pPr>
+      <w:r>
+        <w:t xml:space="preserve">Canaux d'état, concepts de base et terminologie</w:t>
+      </w:r>
+    </w:p>
+    <w:p>
+      <w:pPr>
+        <w:pStyle w:val="FirstParagraph"/>
+      </w:pPr>
+      <w:r>
+        <w:t xml:space="preserve">Un canal d'état est établi entre deux parties, par le biais d'une transaction qui verrouille un état partagé sur la chaîne de blocs. C'est ce qu'on appelle la</w:t>
       </w:r>
       <w:r>
         <w:t xml:space="preserve"> </w:t>
@@ -687,18 +719,13 @@
           <w:iCs/>
           <w:i/>
         </w:rPr>
-        <w:t xml:space="preserve">transaction d'ancrage</w:t>
-      </w:r>
-      <w:r>
-        <w:t xml:space="preserve">. Cette transaction unique doit être transmise au réseau et exploitée pour établir le canal. Dans l'exemple d'un canal de paiement, l'état bloqué est le solde initial (en devise) du canal.</w:t>
-      </w:r>
-    </w:p>
-    <w:p>
-      <w:pPr>
-        <w:pStyle w:val="BodyText"/>
-      </w:pPr>
-      <w:r>
-        <w:t xml:space="preserve">Les deux parties échangent alors des transactions signées, appelées</w:t>
+        <w:t xml:space="preserve">transaction de financement</w:t>
+      </w:r>
+      <w:r>
+        <w:t xml:space="preserve"> </w:t>
+      </w:r>
+      <w:r>
+        <w:t xml:space="preserve">ou</w:t>
       </w:r>
       <w:r>
         <w:t xml:space="preserve"> </w:t>
@@ -708,10 +735,18 @@
           <w:iCs/>
           <w:i/>
         </w:rPr>
-        <w:t xml:space="preserve">transactions d'engagement</w:t>
-      </w:r>
-      <w:r>
-        <w:t xml:space="preserve">, qui modifient l'état initial. Ces transactions sont des transactions valides dans la mesure où elles</w:t>
+        <w:t xml:space="preserve">transaction d'ancrage</w:t>
+      </w:r>
+      <w:r>
+        <w:t xml:space="preserve">. Cette transaction unique doit être transmise au réseau et exploitée pour établir le canal. Dans l'exemple d'un canal de paiement, l'état bloqué est le solde initial (en devise) du canal.</w:t>
+      </w:r>
+    </w:p>
+    <w:p>
+      <w:pPr>
+        <w:pStyle w:val="BodyText"/>
+      </w:pPr>
+      <w:r>
+        <w:t xml:space="preserve">Les deux parties échangent alors des transactions signées, appelées</w:t>
       </w:r>
       <w:r>
         <w:t xml:space="preserve"> </w:t>
@@ -721,29 +756,10 @@
           <w:iCs/>
           <w:i/>
         </w:rPr>
-        <w:t xml:space="preserve">pourraient</w:t>
-      </w:r>
-      <w:r>
-        <w:t xml:space="preserve"> </w:t>
-      </w:r>
-      <w:r>
-        <w:t xml:space="preserve">être soumises pour règlement par l'une ou l'autre des parties, mais sont plutôt détenues hors chaîne par chaque partie en attendant la fermeture du canal. Les mises à jour d'état peuvent être créées aussi rapidement que chaque partie peut créer, signer et transmettre une transaction à l'autre partie. En pratique, cela signifie que des milliers de transactions par seconde peuvent être échangées.</w:t>
-      </w:r>
-    </w:p>
-    <w:p>
-      <w:pPr>
-        <w:pStyle w:val="BodyText"/>
-      </w:pPr>
-      <w:r>
-        <w:t xml:space="preserve">Lors de l'échange de transactions d'engagement, les deux parties invalident également les états précédents, de sorte que la transaction d'engagement la plus récente est toujours la seule qui puisse être remboursée. Cela empêche l'une ou l'autre des parties de tricher en fermant unilatéralement le canal avec un état antérieur expiré qui lui est plus favorable que l'état actuel. Nous examinerons les différents mécanismes qui peuvent être utilisés pour invalider l'état antérieur dans la suite de ce chapitre.</w:t>
-      </w:r>
-    </w:p>
-    <w:p>
-      <w:pPr>
-        <w:pStyle w:val="BodyText"/>
-      </w:pPr>
-      <w:r>
-        <w:t xml:space="preserve">Enfin, le canal peut être fermé soit de manière coopérative, en soumettant une</w:t>
+        <w:t xml:space="preserve">transactions d'engagement</w:t>
+      </w:r>
+      <w:r>
+        <w:t xml:space="preserve">, qui modifient l'état initial. Ces transactions sont des transactions valides dans la mesure où elles</w:t>
       </w:r>
       <w:r>
         <w:t xml:space="preserve"> </w:t>
@@ -753,29 +769,72 @@
           <w:iCs/>
           <w:i/>
         </w:rPr>
+        <w:t xml:space="preserve">pourraient</w:t>
+      </w:r>
+      <w:r>
+        <w:t xml:space="preserve"> </w:t>
+      </w:r>
+      <w:r>
+        <w:t xml:space="preserve">être soumises pour règlement par l'une ou l'autre des parties, mais sont plutôt détenues hors chaîne par chaque partie en attendant la fermeture du canal. Les mises à jour d'état peuvent être créées aussi rapidement que chaque partie peut créer, signer et transmettre une transaction à l'autre partie. En pratique, cela signifie que des milliers de transactions par seconde peuvent être échangées.</w:t>
+      </w:r>
+    </w:p>
+    <w:p>
+      <w:pPr>
+        <w:pStyle w:val="BodyText"/>
+      </w:pPr>
+      <w:r>
+        <w:t xml:space="preserve">Lors de l'échange de transactions d'engagement, les deux parties invalident également les états précédents, de sorte que la transaction d'engagement la plus récente est toujours la seule qui puisse être remboursée. Cela empêche l'une ou l'autre des parties de tricher en fermant unilatéralement le canal avec un état antérieur expiré qui lui est plus favorable que l'état actuel. Nous examinerons les différents mécanismes qui peuvent être utilisés pour invalider l'état antérieur dans la suite de ce chapitre.</w:t>
+      </w:r>
+    </w:p>
+    <w:p>
+      <w:pPr>
+        <w:pStyle w:val="BodyText"/>
+      </w:pPr>
+      <w:r>
+        <w:t xml:space="preserve">Enfin, le canal peut être fermé soit de manière coopérative, en soumettant une</w:t>
+      </w:r>
+      <w:r>
+        <w:t xml:space="preserve"> </w:t>
+      </w:r>
+      <w:r>
+        <w:rPr>
+          <w:iCs/>
+          <w:i/>
+        </w:rPr>
         <w:t xml:space="preserve">transaction de règlement</w:t>
       </w:r>
       <w:r>
         <w:t xml:space="preserve"> </w:t>
       </w:r>
       <w:r>
-        <w:t xml:space="preserve">finale à la blockchain, soit unilatéralement, par l'une ou l'autre des parties soumettant la dernière transaction d'engagement à la blockchain. Une option de fermeture unilatérale est nécessaire au cas où l'une des parties se déconnecte de manière inattendue. La transaction de règlement représente l'état final du canal et est réglée sur la blockchain.</w:t>
-      </w:r>
-    </w:p>
-    <w:p>
-      <w:pPr>
-        <w:pStyle w:val="BodyText"/>
-      </w:pPr>
-      <w:r>
-        <w:t xml:space="preserve">Pendant toute la durée de vie de la chaîne, seules deux transactions doivent être soumises pour minage sur la blockchain : les transactions de financement et de règlement. Entre ces deux états, les deux parties peuvent échanger un nombre illimité de transactions d'engagement qui ne sont jamais vues par personne d'autre, ni soumises à la blockchain.</w:t>
-      </w:r>
-    </w:p>
-    <w:p>
-      <w:pPr>
-        <w:pStyle w:val="BodyText"/>
-      </w:pPr>
-      <w:r>
-        <w:t xml:space="preserve">&lt;&lt;payment_channel&gt; &gt; illustre un canal de paiement entre Bob et Alice, montrant les transactions de financement, d'engagement et de règlement.</w:t>
+        <w:t xml:space="preserve">finale à la chaîne de blocs, soit unilatéralement, par l'une ou l'autre des parties soumettant la dernière transaction d'engagement à la chaîne de blocs. Une option de fermeture unilatérale est nécessaire au cas où l'une des parties se déconnecte de manière inattendue. La transaction de règlement représente l'état final du canal et est réglée sur la chaîne de blocs.</w:t>
+      </w:r>
+    </w:p>
+    <w:p>
+      <w:pPr>
+        <w:pStyle w:val="BodyText"/>
+      </w:pPr>
+      <w:r>
+        <w:t xml:space="preserve">Pendant toute la durée de vie de la chaîne, seules deux transactions doivent être soumises pour minage sur la chaîne de blocs: les transactions de financement et de règlement. Entre ces deux états, les deux parties peuvent échanger un nombre illimité de transactions d'engagement qui ne sont jamais vues par personne d'autre, ni soumises à la chaîne de blocs.</w:t>
+      </w:r>
+    </w:p>
+    <w:p>
+      <w:pPr>
+        <w:pStyle w:val="BodyText"/>
+      </w:pPr>
+      <w:hyperlink w:anchor="payment_channel">
+        <w:r>
+          <w:rPr>
+            <w:rStyle w:val="Hyperlink"/>
+          </w:rPr>
+          <w:t xml:space="preserve">figure_title</w:t>
+        </w:r>
+      </w:hyperlink>
+      <w:r>
+        <w:t xml:space="preserve"> </w:t>
+      </w:r>
+      <w:r>
+        <w:t xml:space="preserve">illustre un canal de paiement entre Bob et Alice, montrant les transactions de financement, d'engagement et de règlement.</w:t>
       </w:r>
     </w:p>
     <w:p>
@@ -858,7 +917,24 @@
         <w:pStyle w:val="BodyText"/>
       </w:pPr>
       <w:r>
-        <w:t xml:space="preserve">Pour cet exemple, nous supposerons deux participants : Emma et Fabian. Fabian propose un service de streaming vidéo facturé à la seconde via un canal de micropaiement. Fabian facture 0,01 millibit (0,00001 BTC) par seconde de vidéo, ce qui équivaut à 36 millibits (0,036 BTC) par heure de vidéo. Emma est une utilisatrice qui achète ce service de streaming vidéo auprès de Fabian. &lt;&lt;emma_fabian_streaming_video&gt; &gt; montre Emma achetant le service de streaming vidéo de Fabian en utilisant un canal de paiement.</w:t>
+        <w:t xml:space="preserve">Pour cet exemple, nous supposerons deux participants : Emma et Fabian. Fabian propose un service de diffusion vidéo en continu facturé à la seconde via un canal de micropaiement. Fabian facture 0,01 millibit (0,00001 BTC) par seconde de vidéo, ce qui équivaut à 36 millibits (0,036 BTC) par heure de vidéo. Emma est une utilisatrice qui achète ce service de diffusion vidéo en continu auprès de Fabian.</w:t>
+      </w:r>
+      <w:r>
+        <w:t xml:space="preserve"> </w:t>
+      </w:r>
+      <w:hyperlink w:anchor="emma_fabian_streaming_video">
+        <w:r>
+          <w:rPr>
+            <w:rStyle w:val="Hyperlink"/>
+          </w:rPr>
+          <w:t xml:space="preserve">figure_title</w:t>
+        </w:r>
+      </w:hyperlink>
+      <w:r>
+        <w:t xml:space="preserve"> </w:t>
+      </w:r>
+      <w:r>
+        <w:t xml:space="preserve">montre Emma achetant le service de diffusion vidéo en continu de Fabian en utilisant un canal de paiement.</w:t>
       </w:r>
     </w:p>
     <w:p>
@@ -871,7 +947,7 @@
           <wp:inline>
             <wp:extent cx="4389120" cy="808329"/>
             <wp:effectExtent b="0" l="0" r="0" t="0"/>
-            <wp:docPr descr="Emma achète la vidéo en streaming de Fabian avec un canal de paiement, payant pour chaque seconde de vidéo" title="" id="32" name="Picture"/>
+            <wp:docPr descr="Emma achète la vidéo en continu de Fabian avec un canal de paiement, payant pour chaque seconde de vidéo" title="" id="32" name="Picture"/>
             <a:graphic>
               <a:graphicData uri="http://schemas.openxmlformats.org/drawingml/2006/picture">
                 <pic:pic>
@@ -915,15 +991,15 @@
         <w:pStyle w:val="ImageCaption"/>
       </w:pPr>
       <w:r>
-        <w:t xml:space="preserve">Emma achète la vidéo en streaming de Fabian avec un canal de paiement, payant pour chaque seconde de vidéo</w:t>
-      </w:r>
-    </w:p>
-    <w:p>
-      <w:pPr>
-        <w:pStyle w:val="BodyText"/>
-      </w:pPr>
-      <w:r>
-        <w:t xml:space="preserve">Dans cet exemple, Fabian et Emma utilisent un logiciel spécial qui gère à la fois le canal de paiement et le streaming vidéo. Emma exécute le logiciel dans son navigateur, Fabian l'exécute sur un serveur. Le logiciel inclut les fonctionnalités de base du portefeuille bitcoin et peut créer et signer des transactions bitcoin. Le concept et le terme "canal de paiement" sont complètement cachés aux utilisateurs. Ce qu'ils voient, c'est une vidéo payée à la seconde.</w:t>
+        <w:t xml:space="preserve">Emma achète la vidéo en continu de Fabian avec un canal de paiement, payant pour chaque seconde de vidéo</w:t>
+      </w:r>
+    </w:p>
+    <w:p>
+      <w:pPr>
+        <w:pStyle w:val="BodyText"/>
+      </w:pPr>
+      <w:r>
+        <w:t xml:space="preserve">Dans cet exemple, Fabian et Emma utilisent un logiciel spécial qui gère à la fois le canal de paiement et la diffusion vidéo en continu. Emma exécute le logiciel dans son navigateur, Fabian l'exécute sur un serveur. Le logiciel inclut les fonctionnalités de base du portefeuille bitcoin et peut créer et signer des transactions bitcoin. Le concept et le terme "canal de paiement" sont complètement cachés aux utilisateurs. Ce qu'ils voient, c'est une vidéo payée à la seconde.</w:t>
       </w:r>
     </w:p>
     <w:p>
@@ -955,7 +1031,7 @@
         <w:t xml:space="preserve"> </w:t>
       </w:r>
       <w:r>
-        <w:t xml:space="preserve">1 heure de vidéo en streaming. La transaction de financement dans ce cas fixe le montant maximum qui peut être transmis dans ce canal, en définissant la</w:t>
+        <w:t xml:space="preserve">1 heure de diffusion vidéo en continu. La transaction de financement dans ce cas fixe le montant maximum qui peut être transmis dans ce canal, en définissant la</w:t>
       </w:r>
       <w:r>
         <w:t xml:space="preserve"> </w:t>
@@ -1016,7 +1092,7 @@
         <w:pStyle w:val="BodyText"/>
       </w:pPr>
       <w:r>
-        <w:t xml:space="preserve">De cette manière, le logiciel d'Emma continue d'envoyer des transactions d'engagement au serveur de Fabian en échange de vidéo en streaming. Le solde de la chaîne s'accumule progressivement en faveur de Fabian, car Emma consomme plus de secondes de vidéo. Disons qu'Emma regarde 600 secondes (10 minutes) de vidéo, créant et signant 600 transactions d'engagement. La dernière transaction d'engagement (#600) aura deux sorties, divisant le solde de la chaîne, 6 millibits pour Fabian et 30 millibits pour Emma.</w:t>
+        <w:t xml:space="preserve">De cette manière, le logiciel d'Emma continue d'envoyer des transactions d'engagement au serveur de Fabian en échange de diffusion vidéo en continu. Le solde de la chaîne s'accumule progressivement en faveur de Fabian, car Emma consomme plus de secondes de vidéo. Disons qu'Emma regarde 600 secondes (10 minutes) de vidéo, créant et signant 600 transactions d'engagement. La dernière transaction d'engagement (#600) aura deux sorties, divisant le solde de la chaîne, 6 millibits pour Fabian et 30 millibits pour Emma.</w:t>
       </w:r>
     </w:p>
     <w:p>
@@ -1047,16 +1123,27 @@
       <w:pPr>
         <w:pStyle w:val="BodyText"/>
       </w:pPr>
-      <w:r>
-        <w:t xml:space="preserve">&lt;&lt;video_payment_channel&gt; &gt; montre le canal entre Emma et Fabian et les transactions d'engagement qui mettent à jour le solde du canal.</w:t>
-      </w:r>
-    </w:p>
-    <w:p>
-      <w:pPr>
-        <w:pStyle w:val="BodyText"/>
-      </w:pPr>
-      <w:r>
-        <w:t xml:space="preserve">Au final, seules deux transactions sont enregistrées sur la blockchain : la transaction de financement qui établit le canal et une transaction de règlement qui répartit correctement le solde final entre les deux participants.</w:t>
+      <w:hyperlink w:anchor="video_payment_channel">
+        <w:r>
+          <w:rPr>
+            <w:rStyle w:val="Hyperlink"/>
+          </w:rPr>
+          <w:t xml:space="preserve">figure_title</w:t>
+        </w:r>
+      </w:hyperlink>
+      <w:r>
+        <w:t xml:space="preserve"> </w:t>
+      </w:r>
+      <w:r>
+        <w:t xml:space="preserve">montre le canal entre Emma et Fabian et les transactions d'engagement qui mettent à jour le solde du canal.</w:t>
+      </w:r>
+    </w:p>
+    <w:p>
+      <w:pPr>
+        <w:pStyle w:val="BodyText"/>
+      </w:pPr>
+      <w:r>
+        <w:t xml:space="preserve">Au final, seules deux transactions sont enregistrées sur la chaîne de bocs: la transaction de financement qui établit le canal et une transaction de règlement qui répartit correctement le solde final entre les deux participants.</w:t>
       </w:r>
     </w:p>
     <w:p>
@@ -1153,7 +1240,7 @@
         </w:numPr>
       </w:pPr>
       <w:r>
-        <w:t xml:space="preserve">Pendant que le canal est en cours d'exécution, Emma peut prendre n'importe laquelle des transactions d'engagement que Fabian a contresignées et en transmettre une à la blockchain. Pourquoi payer 600 secondes de vidéo, si elle peut transmettre la transaction d'engagement #1 et ne payer que 1 seconde de vidéo ? La chaîne échoue car Emma peut tricher en diffusant un engagement préalable qui est en sa faveur.</w:t>
+        <w:t xml:space="preserve">Pendant que le canal est en cours d'exécution, Emma peut prendre n'importe laquelle des transactions d'engagement que Fabian a contresignées et en transmettre une à la chaîne de blocs. Pourquoi payer 600 secondes de vidéo, si elle peut transmettre la transaction d'engagement #1 et ne payer que 1 seconde de vidéo ? La chaîne échoue car Emma peut tricher en diffusant un engagement préalable qui est en sa faveur.</w:t>
       </w:r>
     </w:p>
     <w:p>
@@ -1161,7 +1248,7 @@
         <w:pStyle w:val="FirstParagraph"/>
       </w:pPr>
       <w:r>
-        <w:t xml:space="preserve">Ces deux problèmes peuvent être résolus avec des timelocks. Voyons comment nous pourrions utiliser des timelocks au niveau des transactions (nLocktime).</w:t>
+        <w:t xml:space="preserve">Ces deux problèmes peuvent être résolus avec des verrous temporels. Voyons comment nous pourrions utiliser des verrous temporels au niveau des transactions (nLocktime).</w:t>
       </w:r>
     </w:p>
     <w:p>
@@ -1177,7 +1264,7 @@
         <w:pStyle w:val="BodyText"/>
       </w:pPr>
       <w:r>
-        <w:t xml:space="preserve">La transaction de remboursement agit comme la première transaction d'engagement et son timelock établit la limite supérieure pour la durée de vie du canal. Dans ce cas, Emma pourrait définir le nLocktime sur 30 jours ou 4320 blocs dans le futur. Toutes les transactions d'engagement ultérieures doivent avoir un timelock plus court, afin qu'elles puissent être remboursées avant la transaction de remboursement.</w:t>
+        <w:t xml:space="preserve">La transaction de remboursement agit comme la première transaction d'engagement et son verrou temporel établit la limite supérieure pour la durée de vie du canal. Dans ce cas, Emma pourrait définir le nLocktime sur 30 jours ou 4320 blocs dans le futur. Toutes les transactions d'engagement ultérieures doivent avoir un verrou temporel plus court, afin qu'elles puissent être remboursées avant la transaction de remboursement.</w:t>
       </w:r>
     </w:p>
     <w:p>
@@ -1208,8 +1295,19 @@
       <w:pPr>
         <w:pStyle w:val="BodyText"/>
       </w:pPr>
-      <w:r>
-        <w:t xml:space="preserve">&lt;&lt;timelocked_commitments&gt; &gt; montre chaque transaction d'engagement définissant un timelock plus court, lui permettant d'être dépensé avant que les engagements précédents ne deviennent valides.</w:t>
+      <w:hyperlink w:anchor="timelocked_commitments">
+        <w:r>
+          <w:rPr>
+            <w:rStyle w:val="Hyperlink"/>
+          </w:rPr>
+          <w:t xml:space="preserve">figure_title</w:t>
+        </w:r>
+      </w:hyperlink>
+      <w:r>
+        <w:t xml:space="preserve"> </w:t>
+      </w:r>
+      <w:r>
+        <w:t xml:space="preserve">montre chaque transaction d'engagement définissant un verrou temporel plus court, lui permettant d'être dépensé avant que les engagements précédents ne deviennent valides.</w:t>
       </w:r>
     </w:p>
     <w:p>
@@ -1274,15 +1372,15 @@
         <w:pStyle w:val="BodyText"/>
       </w:pPr>
       <w:r>
-        <w:t xml:space="preserve">Chaque transaction d'engagement ultérieure doit avoir un timelock plus court afin qu'elle puisse être diffusée avant ses prédécesseurs et avant la transaction de remboursement. La possibilité de diffuser un engagement plus tôt garantit qu'il sera en mesure de dépenser la sortie de financement et d'empêcher toute autre transaction d'engagement d'être remboursée en dépensant la sortie. Les garanties offertes par la blockchain Bitcoin, empêchant les doubles dépenses et appliquant des timelocks, permettent effectivement à chaque transaction d'engagement d'invalider ses prédécesseurs.</w:t>
-      </w:r>
-    </w:p>
-    <w:p>
-      <w:pPr>
-        <w:pStyle w:val="BodyText"/>
-      </w:pPr>
-      <w:r>
-        <w:t xml:space="preserve">Les canaux d'état utilisent des timelocks pour appliquer des contrats intelligents dans une dimension temporelle. Dans cet exemple, nous avons vu comment la dimension temporelle garantit que la transaction d'engagement la plus récente devient valide avant tout engagement antérieur. Ainsi, la transaction d'engagement la plus récente peut être transmise, dépensant les entrées et invalidant les transactions d'engagement précédentes. L'application de contrats intelligents avec des délais absolus protège contre la tricherie par l'une des parties. Cette implémentation n'a besoin de rien de plus que des timelocks absolus au niveau de la transaction (nLocktime). Ensuite, nous verrons comment les timelocks au niveau du script, CHECKLOCKTIMEVERIFY et CHECKSEQUENCEVERIFY, peuvent être utilisés pour construire des canaux d'état plus flexibles, utiles et sophistiqués.</w:t>
+        <w:t xml:space="preserve">Chaque transaction d'engagement ultérieure doit avoir un verrou temporel plus court afin qu'elle puisse être diffusée avant ses prédécesseurs et avant la transaction de remboursement. La possibilité de diffuser un engagement plus tôt garantit qu'il sera en mesure de dépenser la sortie de financement et d'empêcher toute autre transaction d'engagement d'être remboursée en dépensant la sortie. Les garanties offertes par la chaîne de blocs Bitcoin, empêchant les doubles dépenses et appliquant des verrous temporels, permettent effectivement à chaque transaction d'engagement d'invalider ses prédécesseurs.</w:t>
+      </w:r>
+    </w:p>
+    <w:p>
+      <w:pPr>
+        <w:pStyle w:val="BodyText"/>
+      </w:pPr>
+      <w:r>
+        <w:t xml:space="preserve">Les canaux d'état utilisent des verrous temporels pour appliquer des contrats intelligents dans une dimension temporelle. Dans cet exemple, nous avons vu comment la dimension temporelle garantit que la transaction d'engagement la plus récente devient valide avant tout engagement antérieur. Ainsi, la transaction d'engagement la plus récente peut être transmise, dépensant les entrées et invalidant les transactions d'engagement précédentes. L'application de contrats intelligents avec des délais absolus protège contre la tricherie par l'une des parties. Cette implémentation n'a besoin de rien de plus que des verrous temporels absolus au niveau de la transaction (nLocktime). Ensuite, nous verrons comment les verrous temporels au niveau du script, CHECKLOCKTIMEVERIFY et CHECKSEQUENCEVERIFY, peuvent être utilisés pour construire des canaux d'état plus flexibles, utiles et sophistiqués.</w:t>
       </w:r>
     </w:p>
     <w:p>
@@ -1298,23 +1396,23 @@
         <w:pStyle w:val="BodyText"/>
       </w:pPr>
       <w:r>
-        <w:t xml:space="preserve">Les blocages horaires ne sont pas le seul moyen d'invalider les transactions d'engagement antérieures. Dans les sections suivantes, nous verrons comment une clé de révocation peut être utilisée pour obtenir le même résultat. Les timelocks sont efficaces mais ils ont deux inconvénients distincts. En établissant un timelock maximal lors de la première ouverture du canal, ils limitent la durée de vie du canal. Pire, ils obligent les implémentations de canaux à trouver un équilibre entre autoriser des canaux à longue durée de vie et obliger l'un des participants à attendre très longtemps un remboursement en cas de fermeture prématurée. Par exemple, si vous autorisez le canal à rester ouvert pendant 30 jours, en réglant le délai de remboursement sur 30 jours, si l'une des parties disparaît immédiatement, l'autre partie doit attendre 30 jours pour un remboursement. Plus le point final est éloigné, plus le remboursement est éloigné.</w:t>
-      </w:r>
-    </w:p>
-    <w:p>
-      <w:pPr>
-        <w:pStyle w:val="BodyText"/>
-      </w:pPr>
-      <w:r>
-        <w:t xml:space="preserve">Le deuxième problème est que puisque chaque transaction d'engagement ultérieure doit décrémenter le verrouillage temporel, il existe une limite explicite sur le nombre de transactions d'engagement qui peuvent être échangées entre les parties. Par exemple, un canal de 30 jours, définissant un verrouillage temporel de 4 320 blocs dans le futur, ne peut accepter que 4 320 transactions d'engagement intermédiaires avant de devoir être clôturé. Il y a un danger à définir l'intervalle de transaction d'engagement de verrouillage de temps à 1 bloc. En définissant l'intervalle de verrouillage entre les transactions d'engagement sur 1 bloc, un développeur crée une charge très lourde pour les participants au canal qui doivent être vigilants, rester en ligne et regarder, et être prêts à transmettre la bonne transaction d'engagement à tout moment.</w:t>
-      </w:r>
-    </w:p>
-    <w:p>
-      <w:pPr>
-        <w:pStyle w:val="BodyText"/>
-      </w:pPr>
-      <w:r>
-        <w:t xml:space="preserve">Maintenant que nous comprenons comment les timelocks peuvent être utilisés pour invalider des engagements antérieurs, nous pouvons voir la différence entre fermer le canal de manière coopérative et le fermer unilatéralement en diffusant une transaction d'engagement. Toutes les transactions d'engagement sont verrouillées dans le temps, par conséquent, la diffusion d'une transaction d'engagement impliquera toujours d'attendre jusqu'à ce que le verrouillage ait expiré. Mais si les deux parties s'entendent sur le solde final et savent qu'elles détiennent toutes les deux des transactions d'engagement qui feront éventuellement de ce solde une réalité, elles peuvent construire une transaction de règlement sans blocage temporel représentant ce même solde. Dans une clôture coopérative, l'une ou l'autre des parties prend la transaction d'engagement la plus récente et construit une transaction de règlement qui est identique à tous points de vue, sauf qu'elle omet le timelock. Les deux parties peuvent signer cette transaction de règlement en sachant qu'il n'y a aucun moyen de tricher et d'obtenir un solde plus favorable. En signant et en transmettant de manière coopérative la transaction de règlement, ils peuvent fermer le canal et racheter leur solde immédiatement. Dans le pire des cas, l'une des parties peut être mesquine, refuser de coopérer et forcer l'autre partie à conclure unilatéralement la transaction d'engagement la plus récente. Mais s'ils le font, ils doivent aussi attendre leurs fonds.</w:t>
+        <w:t xml:space="preserve">Les verrous temporels ne sont pas le seul moyen d'invalider les transactions d'engagement antérieures. Dans les sections suivantes, nous verrons comment une clé de révocation peut être utilisée pour obtenir le même résultat. Les verrous temporels sont efficaces mais ils ont deux inconvénients distincts. En établissant un verrou temporel maximal lors de la première ouverture du canal, ils limitent la durée de vie du canal. Pire, ils obligent les implémentations de canaux à trouver un équilibre entre autoriser des canaux à longue durée de vie et obliger l'un des participants à attendre très longtemps un remboursement en cas de fermeture prématurée. Par exemple, si vous autorisez le canal à rester ouvert pendant 30 jours, en réglant le délai de remboursement sur 30 jours, si l'une des parties disparaît immédiatement, l'autre partie doit attendre 30 jours pour un remboursement. Plus le point final est éloigné, plus le remboursement est éloigné.</w:t>
+      </w:r>
+    </w:p>
+    <w:p>
+      <w:pPr>
+        <w:pStyle w:val="BodyText"/>
+      </w:pPr>
+      <w:r>
+        <w:t xml:space="preserve">Le deuxième problème est que puisque chaque transaction d'engagement ultérieure doit décrémenter le verrouillage temporel, il existe une limite explicite sur le nombre de transactions d'engagement qui peuvent être échangées entre les parties. Par exemple, un canal de 30 jours, définissant un verrouillage temporel de 4320 blocs dans le futur, ne peut accepter que 4320 transactions d'engagement intermédiaires avant de devoir être clôturé. Il y a un danger à définir l'intervalle de transaction d'engagement de verrouillage de temps à 1 bloc. En définissant l'intervalle de verrouillage entre les transactions d'engagement sur 1 bloc, un développeur crée une charge très lourde pour les participants au canal qui doivent être vigilants, rester en ligne et regarder, et être prêts à transmettre la bonne transaction d'engagement à tout moment.</w:t>
+      </w:r>
+    </w:p>
+    <w:p>
+      <w:pPr>
+        <w:pStyle w:val="BodyText"/>
+      </w:pPr>
+      <w:r>
+        <w:t xml:space="preserve">Maintenant que nous comprenons comment les verrous temporels peuvent être utilisés pour invalider des engagements antérieurs, nous pouvons voir la différence entre fermer le canal de manière coopérative et le fermer unilatéralement en diffusant une transaction d'engagement. Toutes les transactions d'engagement sont verrouillées dans le temps, par conséquent, la diffusion d'une transaction d'engagement impliquera toujours d'attendre jusqu'à ce que le verrouillage ait expiré. Mais si les deux parties s'entendent sur le solde final et savent qu'elles détiennent toutes les deux des transactions d'engagement qui feront éventuellement de ce solde une réalité, elles peuvent construire une transaction de règlement sans verrou temporel représentant ce même solde. Dans une clôture coopérative, l'une ou l'autre des parties prend la transaction d'engagement la plus récente et construit une transaction de règlement qui est identique à tous points de vue, sauf qu'elle omet le verrou temporel. Les deux parties peuvent signer cette transaction de règlement en sachant qu'il n'y a aucun moyen de tricher et d'obtenir un solde plus favorable. En signant et en transmettant de manière coopérative la transaction de règlement, ils peuvent fermer le canal et racheter leur solde immédiatement. Dans le pire des cas, l'une des parties peut être mesquine, refuser de coopérer et forcer l'autre partie à conclure unilatéralement la transaction d'engagement la plus récente. Mais s'ils le font, ils doivent aussi attendre leurs fonds.</w:t>
       </w:r>
     </w:p>
     <w:bookmarkEnd w:id="44"/>
@@ -1324,7 +1422,7 @@
         <w:pStyle w:val="Heading3"/>
       </w:pPr>
       <w:r>
-        <w:t xml:space="preserve">Engagements Révocables Asymétriques</w:t>
+        <w:t xml:space="preserve">Engagements révocables asymétriques</w:t>
       </w:r>
     </w:p>
     <w:p>
@@ -1332,7 +1430,7 @@
         <w:pStyle w:val="FirstParagraph"/>
       </w:pPr>
       <w:r>
-        <w:t xml:space="preserve">Une meilleure façon de gérer les états d'engagement antérieurs est de les révoquer explicitement. Cependant, ce n'est pas facile à réaliser. Une caractéristique clé du bitcoin est qu'une fois qu'une transaction est valide, elle reste valide et n'expire pas. La seule façon d'annuler une transaction est de doubler ses entrées avec une autre transaction avant qu'elle ne soit minée. C'est pourquoi nous avons utilisé des blocages horaires dans l'exemple de canal de paiement simple ci-dessus pour nous assurer que les engagements les plus récents pourraient être dépensés avant que les engagements plus anciens ne soient valides. Cependant, l'enchaînement des engagements dans le temps crée un certain nombre de contraintes qui rendent les canaux de paiement difficiles à utiliser.</w:t>
+        <w:t xml:space="preserve">Une meilleure façon de gérer les états d'engagement antérieurs est de les révoquer explicitement. Cependant, ce n'est pas facile à réaliser. Une caractéristique clé du bitcoin est qu'une fois qu'une transaction est valide, elle reste valide et n'expire pas. La seule façon d'annuler une transaction est de doubler ses entrées avec une autre transaction avant qu'elle ne soit minée. C'est pourquoi nous avons utilisé des verrous temporels dans l'exemple de canal de paiement simple ci-dessus pour nous assurer que les engagements les plus récents pourraient être dépensés avant que les engagements plus anciens ne soient valides. Cependant, l'enchaînement des engagements dans le temps crée un certain nombre de contraintes qui rendent les canaux de paiement difficiles à utiliser.</w:t>
       </w:r>
     </w:p>
     <w:p>
@@ -1364,15 +1462,15 @@
         <w:pStyle w:val="BodyText"/>
       </w:pPr>
       <w:r>
-        <w:t xml:space="preserve">Pour expliquer les clés de révocation, nous allons construire un canal de paiement plus complexe entre deux échanges gérés par Hitesh et Irene. Hitesh et Irene gèrent respectivement des échanges de bitcoins en Inde et aux États-Unis. Les clients de l'échange indien d'Hitesh envoient souvent des paiements aux clients de l'échange américain d'Irene et vice versa. Actuellement, ces transactions se produisent sur la blockchain Bitcoin, mais cela signifie payer des frais et attendre plusieurs blocs pour les confirmations. La mise en place d'un canal de paiement entre les bourses réduira considérablement les coûts et accélérera le flux des transactions.</w:t>
-      </w:r>
-    </w:p>
-    <w:p>
-      <w:pPr>
-        <w:pStyle w:val="BodyText"/>
-      </w:pPr>
-      <w:r>
-        <w:t xml:space="preserve">Hitesh et Irene démarrent la chaîne en construisant en collaboration une transaction de financement, chacun finançant la chaîne avec 5 bitcoins.</w:t>
+        <w:t xml:space="preserve">Pour expliquer les clés de révocation, nous allons construire un canal de paiement plus complexe entre deux échanges gérés par Hitesh et Irene. Hitesh et Irene gèrent respectivement des échanges de bitcoins en Inde et aux États-Unis. Les clients de l'échange indien d'Hitesh envoient souvent des paiements aux clients de l'échange américain d'Irene et vice versa. Actuellement, ces transactions se produisent sur la chaîne de blocs Bitcoin, mais cela signifie payer des frais et attendre plusieurs blocs pour les confirmations. La mise en place d'un canal de paiement entre les bourses réduira considérablement les coûts et accélérera le flux des transactions.</w:t>
+      </w:r>
+    </w:p>
+    <w:p>
+      <w:pPr>
+        <w:pStyle w:val="BodyText"/>
+      </w:pPr>
+      <w:r>
+        <w:t xml:space="preserve">Hitesh et Irene démarrent le canal en construisant en collaboration une transaction de financement, chacun finançant la chaîne avec 5 bitcoins.</w:t>
       </w:r>
       <w:r>
         <w:t xml:space="preserve"> </w:t>
@@ -1428,7 +1526,7 @@
         <w:t xml:space="preserve">immédiatement</w:t>
       </w:r>
       <w:r>
-        <w:t xml:space="preserve">. La deuxième sortie paie à Hitesh les 5 bitcoins qui lui sont dus, mais seulement après un timelock de 1000 blocs. Les sorties de transaction ressemblent à ceci :</w:t>
+        <w:t xml:space="preserve">. La deuxième sortie paie à Hitesh les 5 bitcoins qui lui sont dus, mais seulement après un verrou temporel de 1000 blocs. Les sorties de transaction ressemblent à ceci :</w:t>
       </w:r>
     </w:p>
     <w:p>
@@ -1439,7 +1537,7 @@
         <w:rPr>
           <w:rStyle w:val="VerbatimChar"/>
         </w:rPr>
-        <w:t xml:space="preserve">Entrée : sortie de financement 2 sur 2, signée par Irene</w:t>
+        <w:t xml:space="preserve">Input: 2-of-2 funding output, signed by Irene</w:t>
       </w:r>
       <w:r>
         <w:br/>
@@ -1451,7 +1549,7 @@
         <w:rPr>
           <w:rStyle w:val="VerbatimChar"/>
         </w:rPr>
-        <w:t xml:space="preserve">Sortie 0 &amp;lt;5 bitcoins&amp;gt; :</w:t>
+        <w:t xml:space="preserve">Output 0 &lt;5 bitcoin&gt;:</w:t>
       </w:r>
       <w:r>
         <w:br/>
@@ -1460,7 +1558,7 @@
         <w:rPr>
           <w:rStyle w:val="VerbatimChar"/>
         </w:rPr>
-        <w:t xml:space="preserve">&lt;Irene's Public Key&gt;CHECKSIG</w:t>
+        <w:t xml:space="preserve">    &lt;Irene's Public Key&gt; CHECKSIG</w:t>
       </w:r>
       <w:r>
         <w:br/>
@@ -1472,7 +1570,7 @@
         <w:rPr>
           <w:rStyle w:val="VerbatimChar"/>
         </w:rPr>
-        <w:t xml:space="preserve">Sortie 1 &amp;lt;5 bitcoins&amp;gt; :</w:t>
+        <w:t xml:space="preserve">Output 1 &lt;5 bitcoin&gt;:</w:t>
       </w:r>
       <w:r>
         <w:br/>
@@ -1481,7 +1579,7 @@
         <w:rPr>
           <w:rStyle w:val="VerbatimChar"/>
         </w:rPr>
-        <w:t xml:space="preserve">&amp;lt;1000 blocs&amp;gt;</w:t>
+        <w:t xml:space="preserve">    &lt;1000 blocks&gt;</w:t>
       </w:r>
       <w:r>
         <w:br/>
@@ -1490,7 +1588,7 @@
         <w:rPr>
           <w:rStyle w:val="VerbatimChar"/>
         </w:rPr>
-        <w:t xml:space="preserve">VÉRIFICATIONSÉQUENCEVÉRIFIER</w:t>
+        <w:t xml:space="preserve">    CHECKSEQUENCEVERIFY</w:t>
       </w:r>
       <w:r>
         <w:br/>
@@ -1499,7 +1597,7 @@
         <w:rPr>
           <w:rStyle w:val="VerbatimChar"/>
         </w:rPr>
-        <w:t xml:space="preserve">LAISSEZ TOMBER</w:t>
+        <w:t xml:space="preserve">    DROP</w:t>
       </w:r>
       <w:r>
         <w:br/>
@@ -1508,7 +1606,7 @@
         <w:rPr>
           <w:rStyle w:val="VerbatimChar"/>
         </w:rPr>
-        <w:t xml:space="preserve">&lt;Hitesh's Public Key&gt;CHECKSIG</w:t>
+        <w:t xml:space="preserve">    &lt;Hitesh's Public Key&gt; CHECKSIG</w:t>
       </w:r>
     </w:p>
     <w:p>
@@ -1516,7 +1614,7 @@
         <w:pStyle w:val="FirstParagraph"/>
       </w:pPr>
       <w:r>
-        <w:t xml:space="preserve">Irène a une transaction d'engagement différente avec deux sorties. La première sortie paie à Hitesh les 5 bitcoins qui lui sont dus immédiatement. La deuxième sortie paie à Irene les 5 bitcoins qui lui sont dus mais seulement après un timelock de 1000 blocs. La transaction d'engagement qu'Irene détient (signée par Hitesh) ressemble à ceci :</w:t>
+        <w:t xml:space="preserve">Irène a une transaction d'engagement différente avec deux sorties. La première sortie paie à Hitesh les 5 bitcoins qui lui sont dus immédiatement. La deuxième sortie paie à Irene les 5 bitcoins qui lui sont dus mais seulement après un verrou temporel de 1000 blocs. La transaction d'engagement qu'Irene détient (signée par Hitesh) ressemble à ceci :</w:t>
       </w:r>
     </w:p>
     <w:p>
@@ -1539,7 +1637,7 @@
         <w:rPr>
           <w:rStyle w:val="VerbatimChar"/>
         </w:rPr>
-        <w:t xml:space="preserve">Sortie 0 &amp;lt;5 bitcoins&amp;gt; :</w:t>
+        <w:t xml:space="preserve">Output 0 &lt;5 bitcoin&gt;:</w:t>
       </w:r>
       <w:r>
         <w:br/>
@@ -1548,7 +1646,7 @@
         <w:rPr>
           <w:rStyle w:val="VerbatimChar"/>
         </w:rPr>
-        <w:t xml:space="preserve">&lt;Hitesh's Public Key&gt;CHECKSIG</w:t>
+        <w:t xml:space="preserve">    &lt;Hitesh's Public Key&gt; CHECKSIG</w:t>
       </w:r>
       <w:r>
         <w:br/>
@@ -1560,7 +1658,7 @@
         <w:rPr>
           <w:rStyle w:val="VerbatimChar"/>
         </w:rPr>
-        <w:t xml:space="preserve">Sortie 1 &amp;lt;5 bitcoins&amp;gt; :</w:t>
+        <w:t xml:space="preserve">Output 1 &lt;5 bitcoin&gt;:</w:t>
       </w:r>
       <w:r>
         <w:br/>
@@ -1569,7 +1667,7 @@
         <w:rPr>
           <w:rStyle w:val="VerbatimChar"/>
         </w:rPr>
-        <w:t xml:space="preserve">&amp;lt;1000 blocs&amp;gt;</w:t>
+        <w:t xml:space="preserve">    &lt;1000 blocks&gt;</w:t>
       </w:r>
       <w:r>
         <w:br/>
@@ -1578,7 +1676,7 @@
         <w:rPr>
           <w:rStyle w:val="VerbatimChar"/>
         </w:rPr>
-        <w:t xml:space="preserve">VÉRIFICATIONSÉQUENCEVÉRIFIER</w:t>
+        <w:t xml:space="preserve">    CHECKSEQUENCEVERIFY</w:t>
       </w:r>
       <w:r>
         <w:br/>
@@ -1587,7 +1685,7 @@
         <w:rPr>
           <w:rStyle w:val="VerbatimChar"/>
         </w:rPr>
-        <w:t xml:space="preserve">LAISSEZ TOMBER</w:t>
+        <w:t xml:space="preserve">    DROP</w:t>
       </w:r>
       <w:r>
         <w:br/>
@@ -1596,7 +1694,7 @@
         <w:rPr>
           <w:rStyle w:val="VerbatimChar"/>
         </w:rPr>
-        <w:t xml:space="preserve">&lt;Irene's Public Key&gt;CHECKSIG</w:t>
+        <w:t xml:space="preserve">    &lt;Irene's Public Key&gt; CHECKSIG</w:t>
       </w:r>
     </w:p>
     <w:p>
@@ -1604,22 +1702,33 @@
         <w:pStyle w:val="FirstParagraph"/>
       </w:pPr>
       <w:r>
-        <w:t xml:space="preserve">De cette façon, chaque partie a une transaction d'engagement, dépensant la sortie de financement 2 sur 2. Cette entrée est signée par l'_autre_ partie. À tout moment, la partie détenant la transaction peut également signer (remplir le 2 sur 2) et diffuser. Cependant, s'ils diffusent la transaction d'engagement, il paie immédiatement l'autre partie alors qu'elle doit attendre l'expiration d'un timelock. En imposant un délai au remboursement de l'une des sorties, nous désavantageons légèrement chaque partie lorsqu'elle choisit de diffuser unilatéralement une opération d'engagement. Mais un délai ne suffit pas à lui seul à encourager une conduite équitable.</w:t>
-      </w:r>
-    </w:p>
-    <w:p>
-      <w:pPr>
-        <w:pStyle w:val="BodyText"/>
-      </w:pPr>
-      <w:r>
-        <w:t xml:space="preserve">&lt;&lt;asymmetric_commitments&gt; &gt; montre deux opérations d'engagement asymétriques, où la sortie payant le titulaire de l'engagement est retardée.</w:t>
+        <w:t xml:space="preserve">De cette façon, chaque partie a une transaction d'engagement, dépensant la sortie de financement 2 sur 2. Cette entrée est signée par l'_autre_ partie. À tout moment, la partie détenant la transaction peut également signer (remplir le 2 sur 2) et diffuser. Cependant, s'ils diffusent la transaction d'engagement, il paie immédiatement l'autre partie alors qu'elle doit attendre l'expiration d'un verrou temporel. En imposant un délai au remboursement de l'une des sorties, nous désavantageons légèrement chaque partie lorsqu'elle choisit de diffuser unilatéralement une opération d'engagement. Mais un délai ne suffit pas à lui seul à encourager une conduite équitable.</w:t>
+      </w:r>
+    </w:p>
+    <w:p>
+      <w:pPr>
+        <w:pStyle w:val="BodyText"/>
+      </w:pPr>
+      <w:hyperlink w:anchor="asymmetric_commitments">
+        <w:r>
+          <w:rPr>
+            <w:rStyle w:val="Hyperlink"/>
+          </w:rPr>
+          <w:t xml:space="preserve">figure_title</w:t>
+        </w:r>
+      </w:hyperlink>
+      <w:r>
+        <w:t xml:space="preserve"> </w:t>
+      </w:r>
+      <w:r>
+        <w:t xml:space="preserve">montre deux opérations d'engagement asymétriques, où la sortie payant le titulaire de l'engagement est retardée.</w:t>
       </w:r>
     </w:p>
     <w:p>
       <w:pPr>
         <w:pStyle w:val="CaptionedFigure"/>
       </w:pPr>
-      <w:bookmarkStart w:id="48" w:name="engagements_asymétriques"/>
+      <w:bookmarkStart w:id="48" w:name="asymmetric_commitments"/>
       <w:r>
         <w:drawing>
           <wp:inline>
@@ -1744,7 +1853,7 @@
         <w:rPr>
           <w:rStyle w:val="VerbatimChar"/>
         </w:rPr>
-        <w:t xml:space="preserve">Sortie 0 &amp;lt;5 bitcoins&amp;gt; :</w:t>
+        <w:t xml:space="preserve">Output 0 &lt;5 bitcoin&gt;:</w:t>
       </w:r>
       <w:r>
         <w:br/>
@@ -1753,7 +1862,7 @@
         <w:rPr>
           <w:rStyle w:val="VerbatimChar"/>
         </w:rPr>
-        <w:t xml:space="preserve">&lt;Irene's Public Key&gt;CHECKSIG</w:t>
+        <w:t xml:space="preserve">    &lt;Irene's Public Key&gt; CHECKSIG</w:t>
       </w:r>
       <w:r>
         <w:br/>
@@ -1765,7 +1874,7 @@
         <w:rPr>
           <w:rStyle w:val="VerbatimChar"/>
         </w:rPr>
-        <w:t xml:space="preserve">Sortie 1 &amp;lt;5 bitcoins&amp;gt; :</w:t>
+        <w:t xml:space="preserve">Output 1 &lt;5 bitcoin&gt;:</w:t>
       </w:r>
       <w:r>
         <w:br/>
@@ -1774,7 +1883,7 @@
         <w:rPr>
           <w:rStyle w:val="VerbatimChar"/>
         </w:rPr>
-        <w:t xml:space="preserve">SI</w:t>
+        <w:t xml:space="preserve">IF</w:t>
       </w:r>
       <w:r>
         <w:br/>
@@ -1792,7 +1901,7 @@
         <w:rPr>
           <w:rStyle w:val="VerbatimChar"/>
         </w:rPr>
-        <w:t xml:space="preserve">&lt;Revocation Public Key&gt;</w:t>
+        <w:t xml:space="preserve">    &lt;Revocation Public Key&gt;</w:t>
       </w:r>
       <w:r>
         <w:br/>
@@ -1801,7 +1910,7 @@
         <w:rPr>
           <w:rStyle w:val="VerbatimChar"/>
         </w:rPr>
-        <w:t xml:space="preserve">AUTRE</w:t>
+        <w:t xml:space="preserve">ELSE</w:t>
       </w:r>
       <w:r>
         <w:br/>
@@ -1810,7 +1919,7 @@
         <w:rPr>
           <w:rStyle w:val="VerbatimChar"/>
         </w:rPr>
-        <w:t xml:space="preserve">&amp;lt;1000 blocs&amp;gt;</w:t>
+        <w:t xml:space="preserve">    &lt;1000 blocks&gt;</w:t>
       </w:r>
       <w:r>
         <w:br/>
@@ -1819,7 +1928,7 @@
         <w:rPr>
           <w:rStyle w:val="VerbatimChar"/>
         </w:rPr>
-        <w:t xml:space="preserve">VÉRIFICATIONSÉQUENCEVÉRIFIER</w:t>
+        <w:t xml:space="preserve">    CHECKSEQUENCEVERIFY</w:t>
       </w:r>
       <w:r>
         <w:br/>
@@ -1828,7 +1937,7 @@
         <w:rPr>
           <w:rStyle w:val="VerbatimChar"/>
         </w:rPr>
-        <w:t xml:space="preserve">LAISSEZ TOMBER</w:t>
+        <w:t xml:space="preserve">    DROP</w:t>
       </w:r>
       <w:r>
         <w:br/>
@@ -1837,7 +1946,7 @@
         <w:rPr>
           <w:rStyle w:val="VerbatimChar"/>
         </w:rPr>
-        <w:t xml:space="preserve">&lt;Hitesh's Public Key&gt;</w:t>
+        <w:t xml:space="preserve">    &lt;Hitesh's Public Key&gt;</w:t>
       </w:r>
       <w:r>
         <w:br/>
@@ -1846,7 +1955,7 @@
         <w:rPr>
           <w:rStyle w:val="VerbatimChar"/>
         </w:rPr>
-        <w:t xml:space="preserve">FIN SI</w:t>
+        <w:t xml:space="preserve">ENDIF</w:t>
       </w:r>
       <w:r>
         <w:br/>
@@ -1940,7 +2049,7 @@
         <w:pStyle w:val="BodyText"/>
       </w:pPr>
       <w:r>
-        <w:t xml:space="preserve">Comme auparavant, ces transactions d'engagement sont asymétriques de sorte que la transaction d'engagement que chaque partie détient les oblige à attendre si elles la remboursent. Surtout, avant de signer de nouvelles transactions d'engagement, ils doivent d'abord échanger des clés de révocation pour invalider l'engagement précédent. Dans ce cas particulier, les intérêts de Hitesh sont alignés sur l'état réel de la chaîne et il n'a donc aucune raison de diffuser un état antérieur. Cependant, pour Irene, l'état numéro 1 lui laisse un solde plus élevé que l'état 2. Quand Irene donne à Hitesh la clé de révocation pour sa transaction d'engagement précédente (état numéro 1), elle révoque effectivement sa capacité à tirer profit de la régression du canal vers un précédent. état parce qu'avec la clé de révocation, Hitesh peut racheter sans délai les deux sorties de la transaction d'engagement précédente. Cela signifie que si Irene diffuse l'état antérieur, Hitesh peut exercer son droit de prendre toutes les sorties.</w:t>
+        <w:t xml:space="preserve">Comme auparavant, ces transactions d'engagement sont asymétriques de sorte que la transaction d'engagement que chaque partie détient les oblige à attendre si ils la remboursent. Surtout, avant de signer de nouvelles transactions d'engagement, ils doivent d'abord échanger des clés de révocation pour invalider l'engagement précédent. Dans ce cas particulier, les intérêts de Hitesh sont alignés sur l'état réel de la chaîne et il n'a donc aucune raison de diffuser un état antérieur. Cependant, pour Irene, l'état numéro 1 lui laisse un solde plus élevé que l'état 2. Quand Irene donne à Hitesh la clé de révocation pour sa transaction d'engagement précédente (état numéro 1), elle révoque effectivement sa capacité à tirer profit de la régression du canal vers un précédent. état parce qu'avec la clé de révocation, Hitesh peut racheter sans délai les deux sorties de la transaction d'engagement précédente. Cela signifie que si Irene diffuse l'état antérieur, Hitesh peut exercer son droit de prendre toutes les sorties.</w:t>
       </w:r>
     </w:p>
     <w:p>
@@ -1983,7 +2092,7 @@
         <w:pStyle w:val="FirstParagraph"/>
       </w:pPr>
       <w:r>
-        <w:t xml:space="preserve">Les canaux de paiement peuvent être encore étendus avec un type spécial de smart contrat qui permet aux participants d'engager des fonds dans un secret remboursable, avec un délai d'expiration. Cette fonctionnalité est appelée</w:t>
+        <w:t xml:space="preserve">Les canaux de paiement peuvent être encore étendus avec un type spécial de contrat intelligent qui permet aux participants d'engager des fonds dans un secret remboursable, avec un délai d'expiration. Cette fonctionnalité est appelée</w:t>
       </w:r>
       <w:r>
         <w:t xml:space="preserve"> </w:t>
@@ -1993,50 +2102,23 @@
           <w:iCs/>
           <w:i/>
         </w:rPr>
-        <w:t xml:space="preserve">Hash Time Lock Contract</w:t>
-      </w:r>
-      <w:r>
-        <w:t xml:space="preserve">, ou</w:t>
-      </w:r>
-      <w:r>
-        <w:t xml:space="preserve"> </w:t>
+        <w:t xml:space="preserve">contrats de verrouillage du temps de hachage</w:t>
+      </w:r>
+      <w:r>
+        <w:t xml:space="preserve"> </w:t>
+      </w:r>
+      <w:r>
+        <w:t xml:space="preserve">(</w:t>
       </w:r>
       <w:r>
         <w:rPr>
           <w:iCs/>
           <w:i/>
         </w:rPr>
-        <w:t xml:space="preserve">HTLC</w:t>
-      </w:r>
-      <w:r>
-        <w:t xml:space="preserve">, et est utilisée à la fois dans les canaux de paiement bidirectionnels et routés.</w:t>
-      </w:r>
-    </w:p>
-    <w:p>
-      <w:pPr>
-        <w:pStyle w:val="BodyText"/>
-      </w:pPr>
-      <w:r>
-        <w:t xml:space="preserve">Expliquons d'abord la partie "hachage" du HTLC. Pour créer un HTLC, le destinataire prévu du paiement créera d'abord un R secret. Ils calculent ensuite le hash de ce secret H :</w:t>
-      </w:r>
-    </w:p>
-    <w:p>
-      <w:pPr>
-        <w:pStyle w:val="SourceCode"/>
-      </w:pPr>
-      <w:r>
-        <w:rPr>
-          <w:rStyle w:val="VerbatimChar"/>
-        </w:rPr>
-        <w:t xml:space="preserve">H = Hachage(R)</w:t>
-      </w:r>
-    </w:p>
-    <w:p>
-      <w:pPr>
-        <w:pStyle w:val="FirstParagraph"/>
-      </w:pPr>
-      <w:r>
-        <w:t xml:space="preserve">Cela produit un hachage H qui peut être inclus dans le script de verrouillage d'une sortie. Celui qui connaît le secret peut l'utiliser pour racheter la sortie. Le secret R est également appelé</w:t>
+        <w:t xml:space="preserve">Hash Time Lock Contract</w:t>
+      </w:r>
+      <w:r>
+        <w:t xml:space="preserve">), ou</w:t>
       </w:r>
       <w:r>
         <w:t xml:space="preserve"> </w:t>
@@ -2046,7 +2128,47 @@
           <w:iCs/>
           <w:i/>
         </w:rPr>
-        <w:t xml:space="preserve">preimage</w:t>
+        <w:t xml:space="preserve">HTLC</w:t>
+      </w:r>
+      <w:r>
+        <w:t xml:space="preserve">, et est utilisée à la fois dans les canaux de paiement bidirectionnels et routés.</w:t>
+      </w:r>
+    </w:p>
+    <w:p>
+      <w:pPr>
+        <w:pStyle w:val="BodyText"/>
+      </w:pPr>
+      <w:r>
+        <w:t xml:space="preserve">Expliquons d'abord la partie "hachage" du HTLC. Pour créer un HTLC, le destinataire prévu du paiement créera d'abord un R secret. Ils calculent ensuite le hash de ce secret H :</w:t>
+      </w:r>
+    </w:p>
+    <w:p>
+      <w:pPr>
+        <w:pStyle w:val="SourceCode"/>
+      </w:pPr>
+      <w:r>
+        <w:rPr>
+          <w:rStyle w:val="VerbatimChar"/>
+        </w:rPr>
+        <w:t xml:space="preserve">H = Hachage(R)</w:t>
+      </w:r>
+    </w:p>
+    <w:p>
+      <w:pPr>
+        <w:pStyle w:val="FirstParagraph"/>
+      </w:pPr>
+      <w:r>
+        <w:t xml:space="preserve">Cela produit un hachage H qui peut être inclus dans le script de verrouillage d'une sortie. Celui qui connaît le secret peut l'utiliser pour racheter la sortie. Le secret R est également appelé</w:t>
+      </w:r>
+      <w:r>
+        <w:t xml:space="preserve"> </w:t>
+      </w:r>
+      <w:r>
+        <w:rPr>
+          <w:iCs/>
+          <w:i/>
+        </w:rPr>
+        <w:t xml:space="preserve">préimage</w:t>
       </w:r>
       <w:r>
         <w:t xml:space="preserve"> </w:t>
@@ -2060,7 +2182,7 @@
         <w:pStyle w:val="BodyText"/>
       </w:pPr>
       <w:r>
-        <w:t xml:space="preserve">La deuxième partie d'un HTLC est le composant "time lock". Si le secret n'est pas révélé, le payeur du HTLC peut obtenir un "remboursement" après un certain temps. Ceci est réalisé avec un verrouillage temporel absolu à l'aide de CHECKLOCKTIMEVERIFY.</w:t>
+        <w:t xml:space="preserve">La deuxième partie d'un HTLC est le composant "verrou temporel". Si le secret n'est pas révélé, le payeur du HTLC peut obtenir un "remboursement" après un certain temps. Ceci est réalisé avec un verrouillage temporel absolu à l'aide de CHECKLOCKTIMEVERIFY.</w:t>
       </w:r>
     </w:p>
     <w:p>
@@ -2079,7 +2201,7 @@
         <w:rPr>
           <w:rStyle w:val="VerbatimChar"/>
         </w:rPr>
-        <w:t xml:space="preserve">SI</w:t>
+        <w:t xml:space="preserve">IF</w:t>
       </w:r>
       <w:r>
         <w:br/>
@@ -2097,7 +2219,7 @@
         <w:rPr>
           <w:rStyle w:val="VerbatimChar"/>
         </w:rPr>
-        <w:t xml:space="preserve">HASH160&lt;H&gt; EQUALVERIFIER</w:t>
+        <w:t xml:space="preserve">    HASH160 &lt;H&gt; EQUALVERIFY</w:t>
       </w:r>
       <w:r>
         <w:br/>
@@ -2106,7 +2228,7 @@
         <w:rPr>
           <w:rStyle w:val="VerbatimChar"/>
         </w:rPr>
-        <w:t xml:space="preserve">AUTRE</w:t>
+        <w:t xml:space="preserve">ELSE</w:t>
       </w:r>
       <w:r>
         <w:br/>
@@ -2124,7 +2246,7 @@
         <w:rPr>
           <w:rStyle w:val="VerbatimChar"/>
         </w:rPr>
-        <w:t xml:space="preserve">&lt;locktime&gt;CHECKLOCKTIMEVERIFY DROP</w:t>
+        <w:t xml:space="preserve">    &lt;locktime&gt; CHECKLOCKTIMEVERIFY DROP</w:t>
       </w:r>
       <w:r>
         <w:br/>
@@ -2133,7 +2255,7 @@
         <w:rPr>
           <w:rStyle w:val="VerbatimChar"/>
         </w:rPr>
-        <w:t xml:space="preserve">&lt;Payer Public Key&gt;CHECKSIG</w:t>
+        <w:t xml:space="preserve">    &lt;Payer Public Key&gt; CHECKSIG</w:t>
       </w:r>
       <w:r>
         <w:br/>
@@ -2142,7 +2264,7 @@
         <w:rPr>
           <w:rStyle w:val="VerbatimChar"/>
         </w:rPr>
-        <w:t xml:space="preserve">FIN SI</w:t>
+        <w:t xml:space="preserve">ENDIF</w:t>
       </w:r>
     </w:p>
     <w:p>
@@ -2229,7 +2351,7 @@
         <w:pStyle w:val="BodyText"/>
       </w:pPr>
       <w:r>
-        <w:t xml:space="preserve">"Lightning Network" fait référence à une conception spécifique pour un réseau de canaux de paiement routés, qui a maintenant été mis en œuvre par au moins cinq équipes open source différentes.</w:t>
+        <w:t xml:space="preserve">Le "Lightning Network" fait référence à une conception spécifique pour un réseau de canaux de paiement routés, qui a maintenant été mis en œuvre par au moins cinq équipes de sources libres différentes.</w:t>
       </w:r>
       <w:r>
         <w:t xml:space="preserve"> </w:t>
@@ -2244,10 +2366,8 @@
         <w:r>
           <w:rPr>
             <w:rStyle w:val="Hyperlink"/>
-            <w:iCs/>
-            <w:i/>
           </w:rPr>
-          <w:t xml:space="preserve">Basics of Lightning Technology (BOLT)</w:t>
+          <w:t xml:space="preserve">document</w:t>
         </w:r>
         <w:r>
           <w:rPr>
@@ -2258,8 +2378,10 @@
         <w:r>
           <w:rPr>
             <w:rStyle w:val="Hyperlink"/>
+            <w:iCs/>
+            <w:i/>
           </w:rPr>
-          <w:t xml:space="preserve">paper</w:t>
+          <w:t xml:space="preserve">Basics of Lightning Technology (BOLT)</w:t>
         </w:r>
       </w:hyperlink>
       <w:r>
@@ -2314,8 +2436,30 @@
       <w:pPr>
         <w:pStyle w:val="BodyText"/>
       </w:pPr>
-      <w:r>
-        <w:t xml:space="preserve">&lt;&lt;lightning_network_fig&gt; &gt; montre cinq participants dans un Lightning Network, connectés par des canaux de paiement bidirectionnels qui peuvent être liés pour effectuer un paiement d'Alice à Eric (&lt;&lt;lightning_network&gt; &gt;).</w:t>
+      <w:hyperlink w:anchor="lightning_network_fig">
+        <w:r>
+          <w:rPr>
+            <w:rStyle w:val="Hyperlink"/>
+          </w:rPr>
+          <w:t xml:space="preserve">figure_title</w:t>
+        </w:r>
+      </w:hyperlink>
+      <w:r>
+        <w:t xml:space="preserve"> </w:t>
+      </w:r>
+      <w:r>
+        <w:t xml:space="preserve">montre cinq participants dans un Lightning Network, connectés par des canaux de paiement bidirectionnels qui peuvent être liés pour effectuer un paiement d'Alice à Eric (</w:t>
+      </w:r>
+      <w:hyperlink w:anchor="lightning_network">
+        <w:r>
+          <w:rPr>
+            <w:rStyle w:val="Hyperlink"/>
+          </w:rPr>
+          <w:t xml:space="preserve">Canaux de paiement routés (Lightning Network)</w:t>
+        </w:r>
+      </w:hyperlink>
+      <w:r>
+        <w:t xml:space="preserve">).</w:t>
       </w:r>
     </w:p>
     <w:p>
@@ -2380,15 +2524,26 @@
         <w:pStyle w:val="BodyText"/>
       </w:pPr>
       <w:r>
-        <w:t xml:space="preserve">Alice veut payer Eric 1 bitcoin. Cependant, Alice n'est pas connectée à Eric par un canal de paiement. La création d'un canal de paiement nécessite une transaction de financement, qui doit être engagée dans la blockchain Bitcoin. Alice ne veut pas ouvrir un nouveau canal de paiement et engager davantage de ses fonds. Y a-t-il un moyen de payer Eric, indirectement ?</w:t>
-      </w:r>
-    </w:p>
-    <w:p>
-      <w:pPr>
-        <w:pStyle w:val="BodyText"/>
-      </w:pPr>
-      <w:r>
-        <w:t xml:space="preserve">&lt;&lt;ln_payment_process&gt; &gt; montre le processus étape par étape d'acheminement d'un paiement d'Alice à Eric, à travers une série d'engagements HTLC sur les canaux de paiement reliant les participants.</w:t>
+        <w:t xml:space="preserve">Alice veut payer Eric 1 bitcoin. Cependant, Alice n'est pas connectée à Eric par un canal de paiement. La création d'un canal de paiement nécessite une transaction de financement, qui doit être engagée dans la chaîne de blocs Bitcoin. Alice ne veut pas ouvrir un nouveau canal de paiement et engager davantage de ses fonds. Y a-t-il un moyen de payer Eric, indirectement ?</w:t>
+      </w:r>
+    </w:p>
+    <w:p>
+      <w:pPr>
+        <w:pStyle w:val="BodyText"/>
+      </w:pPr>
+      <w:hyperlink w:anchor="ln_payment_process">
+        <w:r>
+          <w:rPr>
+            <w:rStyle w:val="Hyperlink"/>
+          </w:rPr>
+          <w:t xml:space="preserve">formalpara_title</w:t>
+        </w:r>
+      </w:hyperlink>
+      <w:r>
+        <w:t xml:space="preserve"> </w:t>
+      </w:r>
+      <w:r>
+        <w:t xml:space="preserve">montre le processus étape par étape d'acheminement d'un paiement d'Alice à Eric, à travers une série d'engagements HTLC sur les canaux de paiement reliant les participants.</w:t>
       </w:r>
     </w:p>
     <w:p>
@@ -2416,7 +2571,24 @@
         <w:pStyle w:val="BodyText"/>
       </w:pPr>
       <w:r>
-        <w:t xml:space="preserve">Alice exécute un nœud Lightning Network (LN) qui assure le suivi de son canal de paiement vers Bob et a la capacité de découvrir des itinéraires entre les canaux de paiement. Le nœud LN d'Alice a également la capacité de se connecter via Internet au nœud LN d'Eric. Le nœud LN d'Eric crée un R secret à l'aide d'un générateur de nombres aléatoires. Le noeud d'Eric ne révèle ce secret à personne. Au lieu de cela, le nœud d'Eric calcule un hachage H du secret R et transmet ce hachage au nœud d'Alice (voir &lt;&lt;ln_payment_process&gt; &gt; étape 1).</w:t>
+        <w:t xml:space="preserve">Alice exécute un nœud Lightning Network (LN) qui assure le suivi de son canal de paiement vers Bob et a la capacité de découvrir des itinéraires entre les canaux de paiement. Le nœud LN d'Alice a également la capacité de se connecter via Internet au nœud LN d'Eric. Le nœud LN d'Eric crée un R secret à l'aide d'un générateur de nombres aléatoires. Le noeud d'Eric ne révèle ce secret à personne. Au lieu de cela, le nœud d'Eric calcule un hachage H du secret R et transmet ce hachage au nœud d'Alice (voir</w:t>
+      </w:r>
+      <w:r>
+        <w:t xml:space="preserve"> </w:t>
+      </w:r>
+      <w:hyperlink w:anchor="ln_payment_process">
+        <w:r>
+          <w:rPr>
+            <w:rStyle w:val="Hyperlink"/>
+          </w:rPr>
+          <w:t xml:space="preserve">formalpara_title</w:t>
+        </w:r>
+      </w:hyperlink>
+      <w:r>
+        <w:t xml:space="preserve"> </w:t>
+      </w:r>
+      <w:r>
+        <w:t xml:space="preserve">étape 1).</w:t>
       </w:r>
     </w:p>
     <w:p>
@@ -2432,7 +2604,24 @@
         <w:pStyle w:val="BodyText"/>
       </w:pPr>
       <w:r>
-        <w:t xml:space="preserve">Le nœud d'Alice construit alors un HTLC, payable au hash H, avec un délai de remboursement de 10 blocs (bloc actuel + 10), pour un montant de 1,003 bitcoin (voir &lt;&lt;ln_payment_process&gt; &gt; étape 2). Le supplément de 0,003 sera utilisé pour compenser les nœuds intermédiaires pour leur participation à cette voie de paiement. Alice offre ce HTLC à Bob, déduisant 1,003 bitcoin de son solde de canal avec Bob et l'engageant sur le HTLC. Le HTLC a la signification suivante :</w:t>
+        <w:t xml:space="preserve">Le nœud d'Alice construit alors un HTLC, payable au hash H, avec un délai de remboursement de 10 blocs (bloc actuel + 10), pour un montant de 1,003 bitcoin (voir</w:t>
+      </w:r>
+      <w:r>
+        <w:t xml:space="preserve"> </w:t>
+      </w:r>
+      <w:hyperlink w:anchor="ln_payment_process">
+        <w:r>
+          <w:rPr>
+            <w:rStyle w:val="Hyperlink"/>
+          </w:rPr>
+          <w:t xml:space="preserve">formalpara_title</w:t>
+        </w:r>
+      </w:hyperlink>
+      <w:r>
+        <w:t xml:space="preserve"> </w:t>
+      </w:r>
+      <w:r>
+        <w:t xml:space="preserve">étape 2). Le supplément de 0,003 sera utilisé pour compenser les nœuds intermédiaires pour leur participation à cette voie de paiement. Alice offre ce HTLC à Bob, déduisant 1,003 bitcoin de son solde de canal avec Bob et l'engageant sur le HTLC. Le HTLC a la signification suivante :</w:t>
       </w:r>
       <w:r>
         <w:t xml:space="preserve"> </w:t>
@@ -2456,23 +2645,74 @@
         <w:pStyle w:val="BodyText"/>
       </w:pPr>
       <w:r>
-        <w:t xml:space="preserve">Bob s'est maintenant engagé à ce que s'il parvient à obtenir le secret + R + dans les 10 prochains blocs, il puisse réclamer les 1,003 verrouillés par Alice. Avec cet engagement en main, le nœud de Bob construit un HTLC sur son canal de paiement avec Carol. Le HTLC de Bob engage 1,002 bitcoin dans le hachage H pendant 9 blocs, que Carol peut échanger si elle a le secret R (voir &lt;&lt;ln_payment_process&gt; &gt; étape 3). Bob sait que si Carol peut réclamer son HTLC, elle doit produire R. Si Bob a + R + dans neuf blocs, il peut l'utiliser pour lui réclamer le HTLC d'Alice. Il gagne également 0,001 bitcoin pour avoir engagé le solde de son canal pendant neuf blocs. Si Carol n'est pas en mesure de réclamer son HTLC et qu'il ne peut pas réclamer le HTLC d'Alice, tout revient aux soldes de canal précédents et personne n'est à perte. L'équilibre des canaux entre Bob et Carol est maintenant : 2 pour Carol, 0,998 pour Bob, 1,002 commis par Bob pour le HTLC.</w:t>
-      </w:r>
-    </w:p>
-    <w:p>
-      <w:pPr>
-        <w:pStyle w:val="BodyText"/>
-      </w:pPr>
-      <w:r>
-        <w:t xml:space="preserve">Carol s'est maintenant engagée à ce que si elle obtient + R + dans les neuf prochains blocs, elle puisse réclamer 1,002 bitcoin verrouillé par Bob. Elle peut désormais s'engager sur HTLC sur sa chaîne avec Diana. Elle engage un HTLC de 1.001 bitcoin au hachage H, pour huit blocs, que Diana peut racheter si elle a le secret R (voir &lt;&lt;ln_payment_process&gt; &gt; étape 4). Du point de vue de Carol, si cela fonctionne, elle est mieux lotie de 0,001 bitcoin et si ce n'est pas le cas, elle ne perd rien. Son HTLC à Diana n'est viable que si + R + est révélé, auquel cas elle peut réclamer le HTLC à Bob. L'équilibre des canaux entre Carol et Diana est désormais : 2 pour Diana, 0,999 pour Carol, 1,001 commis par Carol pour le HTLC.</w:t>
-      </w:r>
-    </w:p>
-    <w:p>
-      <w:pPr>
-        <w:pStyle w:val="BodyText"/>
-      </w:pPr>
-      <w:r>
-        <w:t xml:space="preserve">Enfin, Diana peut proposer un HTLC à Eric, engageant 1 bitcoin pour sept blocs à hacher H (voir &lt;&lt;ln_payment_process&gt; &gt; étape 5). L'équilibre des canaux entre Diana et Eric est maintenant : 2 à Eric, 1 à Diana, 1 commis par Diana au HTLC.</w:t>
+        <w:t xml:space="preserve">Bob s'est maintenant engagé à ce que s'il parvient à obtenir le secret + R + dans les 10 prochains blocs, il puisse réclamer les 1,003 verrouillés par Alice. Avec cet engagement en main, le nœud de Bob construit un HTLC sur son canal de paiement avec Carol. Le HTLC de Bob engage 1,002 bitcoin dans le hachage H pendant 9 blocs, que Carol peut échanger si elle a le secret R (voir</w:t>
+      </w:r>
+      <w:r>
+        <w:t xml:space="preserve"> </w:t>
+      </w:r>
+      <w:hyperlink w:anchor="ln_payment_process">
+        <w:r>
+          <w:rPr>
+            <w:rStyle w:val="Hyperlink"/>
+          </w:rPr>
+          <w:t xml:space="preserve">formalpara_title</w:t>
+        </w:r>
+      </w:hyperlink>
+      <w:r>
+        <w:t xml:space="preserve"> </w:t>
+      </w:r>
+      <w:r>
+        <w:t xml:space="preserve">étape 3). Bob sait que si Carol peut réclamer son HTLC, elle doit produire R. Si Bob a + R + dans neuf blocs, il peut l'utiliser pour lui réclamer le HTLC d'Alice. Il gagne également 0,001 bitcoin pour avoir engagé le solde de son canal pendant neuf blocs. Si Carol n'est pas en mesure de réclamer son HTLC et qu'il ne peut pas réclamer le HTLC d'Alice, tout revient aux soldes de canal précédents et personne n'est à perte. L'équilibre des canaux entre Bob et Carol est maintenant : 2 pour Carol, 0,998 pour Bob, 1,002 commis par Bob pour le HTLC.</w:t>
+      </w:r>
+    </w:p>
+    <w:p>
+      <w:pPr>
+        <w:pStyle w:val="BodyText"/>
+      </w:pPr>
+      <w:r>
+        <w:t xml:space="preserve">Carol s'est maintenant engagée à ce que si elle obtient R dans les neuf prochains blocs, elle puisse réclamer 1,002 bitcoin verrouillé par Bob. Elle peut désormais s'engager sur HTLC sur sa chaîne avec Diana. Elle engage un HTLC de 1.001 bitcoin au hachage H, pour huit blocs, que Diana peut racheter si elle a le secret R (voir</w:t>
+      </w:r>
+      <w:r>
+        <w:t xml:space="preserve"> </w:t>
+      </w:r>
+      <w:hyperlink w:anchor="ln_payment_process">
+        <w:r>
+          <w:rPr>
+            <w:rStyle w:val="Hyperlink"/>
+          </w:rPr>
+          <w:t xml:space="preserve">formalpara_title</w:t>
+        </w:r>
+      </w:hyperlink>
+      <w:r>
+        <w:t xml:space="preserve"> </w:t>
+      </w:r>
+      <w:r>
+        <w:t xml:space="preserve">étape 4). Du point de vue de Carol, si cela fonctionne, elle est plus riche de 0,001 bitcoin et si ce n'est pas le cas, elle ne perd rien. Son HTLC à Diana n'est viable que si R est révélé, auquel cas elle peut réclamer le HTLC à Bob. L'équilibre des canaux entre Carol et Diana est désormais : 2 pour Diana, 0,999 pour Carol, 1,001 commis par Carol pour le HTLC.</w:t>
+      </w:r>
+    </w:p>
+    <w:p>
+      <w:pPr>
+        <w:pStyle w:val="BodyText"/>
+      </w:pPr>
+      <w:r>
+        <w:t xml:space="preserve">Enfin, Diana peut proposer un HTLC à Eric, engageant 1 bitcoin pour sept blocs à hacher H (voir</w:t>
+      </w:r>
+      <w:r>
+        <w:t xml:space="preserve"> </w:t>
+      </w:r>
+      <w:hyperlink w:anchor="ln_payment_process">
+        <w:r>
+          <w:rPr>
+            <w:rStyle w:val="Hyperlink"/>
+          </w:rPr>
+          <w:t xml:space="preserve">formalpara_title</w:t>
+        </w:r>
+      </w:hyperlink>
+      <w:r>
+        <w:t xml:space="preserve"> </w:t>
+      </w:r>
+      <w:r>
+        <w:t xml:space="preserve">étape 5). L'équilibre des canaux entre Diana et Eric est maintenant : 2 à Eric, 1 à Diana, 1 commis par Diana au HTLC.</w:t>
       </w:r>
     </w:p>
     <w:p>
@@ -2496,23 +2736,91 @@
         <w:t xml:space="preserve"> </w:t>
       </w:r>
       <w:r>
-        <w:t xml:space="preserve">secret R. Il peut donc prétendre au HTLC proposé par Diana. Il envoie R à Diana et réclame le 1 bitcoin, l'ajoutant au solde de son canal (voir &lt;&lt;ln_payment_process&gt; &gt; étape 6). L'équilibre des canaux est maintenant : 1 pour Diana, 3 pour Eric.</w:t>
-      </w:r>
-    </w:p>
-    <w:p>
-      <w:pPr>
-        <w:pStyle w:val="BodyText"/>
-      </w:pPr>
-      <w:r>
-        <w:t xml:space="preserve">Maintenant, Diana a un R secret. Par conséquent, elle peut désormais réclamer le HTLC à Carol. Diana transmet R à Carol et ajoute le bitcoin 1.001 au solde de son canal (voir &lt;&lt;ln_payment_process&gt; &gt; étape 7). Maintenant, l'équilibre des canaux entre Carol et Diana est : 0,999 pour Carol, 3,001 pour Diana. Diana a "gagné" 0,001 pour sa participation à cette voie de paiement.</w:t>
-      </w:r>
-    </w:p>
-    <w:p>
-      <w:pPr>
-        <w:pStyle w:val="BodyText"/>
-      </w:pPr>
-      <w:r>
-        <w:t xml:space="preserve">En revenant sur le parcours, le secret R permet à chaque participant de réclamer les HTLC restants. Carol réclame 1,002 à Bob, fixant le solde sur leur chaîne à : 0,998 à Bob, 3,002 à Carol (voir &lt;&lt;ln_payment_process&gt; &gt; étape 8). Enfin, Bob revendique le HTLC d'Alice (voir &lt;&lt;ln_payment_process&gt; &gt; étape 9). Leur solde de canaux est mis à jour comme suit : 0,997 pour Alice, 3,003 pour Bob.</w:t>
+        <w:t xml:space="preserve">le secret R. Il peut donc prétendre au HTLC proposé par Diana. Il envoie R à Diana et réclame le 1 bitcoin, l'ajoutant au solde de son canal (voir</w:t>
+      </w:r>
+      <w:r>
+        <w:t xml:space="preserve"> </w:t>
+      </w:r>
+      <w:hyperlink w:anchor="ln_payment_process">
+        <w:r>
+          <w:rPr>
+            <w:rStyle w:val="Hyperlink"/>
+          </w:rPr>
+          <w:t xml:space="preserve">formalpara_title</w:t>
+        </w:r>
+      </w:hyperlink>
+      <w:r>
+        <w:t xml:space="preserve"> </w:t>
+      </w:r>
+      <w:r>
+        <w:t xml:space="preserve">étape 6). L'équilibre des canaux est maintenant : 1 pour Diana, 3 pour Eric.</w:t>
+      </w:r>
+    </w:p>
+    <w:p>
+      <w:pPr>
+        <w:pStyle w:val="BodyText"/>
+      </w:pPr>
+      <w:r>
+        <w:t xml:space="preserve">Maintenant, Diana a un R secret. Par conséquent, elle peut désormais réclamer le HTLC à Carol. Diana transmet R à Carol et ajoute le bitcoin 1.001 au solde de son canal (voir</w:t>
+      </w:r>
+      <w:r>
+        <w:t xml:space="preserve"> </w:t>
+      </w:r>
+      <w:hyperlink w:anchor="ln_payment_process">
+        <w:r>
+          <w:rPr>
+            <w:rStyle w:val="Hyperlink"/>
+          </w:rPr>
+          <w:t xml:space="preserve">formalpara_title</w:t>
+        </w:r>
+      </w:hyperlink>
+      <w:r>
+        <w:t xml:space="preserve"> </w:t>
+      </w:r>
+      <w:r>
+        <w:t xml:space="preserve">étape 7). Maintenant, l'équilibre des canaux entre Carol et Diana est : 0,999 pour Carol, 3,001 pour Diana. Diana a "gagné" 0,001 pour sa participation à cette voie de paiement.</w:t>
+      </w:r>
+    </w:p>
+    <w:p>
+      <w:pPr>
+        <w:pStyle w:val="BodyText"/>
+      </w:pPr>
+      <w:r>
+        <w:t xml:space="preserve">En revenant sur le parcours, le secret R permet à chaque participant de réclamer les HTLC restants. Carol réclame 1,002 à Bob, fixant le solde sur leur chaîne à : 0,998 à Bob, 3,002 à Carol (voir</w:t>
+      </w:r>
+      <w:r>
+        <w:t xml:space="preserve"> </w:t>
+      </w:r>
+      <w:hyperlink w:anchor="ln_payment_process">
+        <w:r>
+          <w:rPr>
+            <w:rStyle w:val="Hyperlink"/>
+          </w:rPr>
+          <w:t xml:space="preserve">formalpara_title</w:t>
+        </w:r>
+      </w:hyperlink>
+      <w:r>
+        <w:t xml:space="preserve"> </w:t>
+      </w:r>
+      <w:r>
+        <w:t xml:space="preserve">étape 8). Enfin, Bob revendique le HTLC d'Alice (voir</w:t>
+      </w:r>
+      <w:r>
+        <w:t xml:space="preserve"> </w:t>
+      </w:r>
+      <w:hyperlink w:anchor="ln_payment_process">
+        <w:r>
+          <w:rPr>
+            <w:rStyle w:val="Hyperlink"/>
+          </w:rPr>
+          <w:t xml:space="preserve">formalpara_title</w:t>
+        </w:r>
+      </w:hyperlink>
+      <w:r>
+        <w:t xml:space="preserve"> </w:t>
+      </w:r>
+      <w:r>
+        <w:t xml:space="preserve">étape 9). Leur solde de canaux est mis à jour comme suit : 0,997 pour Alice, 3,003 pour Bob.</w:t>
       </w:r>
     </w:p>
     <w:p>
@@ -2524,13 +2832,13 @@
       </w:r>
     </w:p>
     <w:bookmarkEnd w:id="58"/>
-    <w:bookmarkStart w:id="61" w:name="X0c38342b0ac4af695c512d3f7b8f26da1ace59a"/>
+    <w:bookmarkStart w:id="61" w:name="Xf1e5e6081ba7ee594f17cd99a89143e727d89d0"/>
     <w:p>
       <w:pPr>
         <w:pStyle w:val="Heading3"/>
       </w:pPr>
       <w:r>
-        <w:t xml:space="preserve">Transport et routage du réseau Lightning</w:t>
+        <w:t xml:space="preserve">Transport et routage du Lightning Network</w:t>
       </w:r>
     </w:p>
     <w:p>
@@ -2562,7 +2870,7 @@
         <w:t xml:space="preserve"> </w:t>
       </w:r>
       <w:r>
-        <w:t xml:space="preserve">à travers le réseau en connectant des canaux de paiement avec une capacité suffisante. Les nœuds annoncent les informations de routage, y compris les canaux qu'ils ont ouverts, la capacité de chaque canal et les frais qu'ils facturent pour acheminer les paiements. Les informations de routage peuvent être partagées de diverses manières et différents protocoles de routage sont susceptibles d'émerger à mesure que la technologie Lightning Network progresse. Certaines implémentations de Lightning Network utilisent le protocole IRC comme mécanisme pratique permettant aux nœuds d'annoncer les informations de routage. Une autre implémentation de la découverte de route utilise un modèle P2P où les nœuds propagent les annonces de canal à leurs pairs, dans un modèle "flooding", similaire à la façon dont bitcoin propage les transactions. Les plans futurs incluent une proposition appelée</w:t>
+        <w:t xml:space="preserve">à travers le réseau en connectant des canaux de paiement avec une capacité suffisante. Les nœuds annoncent les informations de routage, y compris les canaux qu'ils ont ouverts, la capacité de chaque canal et les frais qu'ils facturent pour acheminer les paiements. Les informations de routage peuvent être partagées de diverses manières et différents protocoles de routage sont susceptibles d'émerger à mesure que la technologie Lightning Network progresse. Certaines implémentations de Lightning Network utilisent le protocole IRC comme mécanisme pratique permettant aux nœuds d'annoncer les informations de routage. Une autre implémentation de la découverte de route utilise un modèle P2P où les nœuds propagent les annonces de canal à leurs pairs, dans un modèle d'"inondation", similaire à la façon dont bitcoin propage les transactions. Les plans futurs incluent une proposition appelée</w:t>
       </w:r>
       <w:r>
         <w:t xml:space="preserve"> </w:t>
@@ -2677,7 +2985,7 @@
         </w:numPr>
       </w:pPr>
       <w:r>
-        <w:t xml:space="preserve">Contrairement à Tor (un protocole d'anonymisation routé par oignon sur Internet), il n'y a pas de "nœuds de sortie" qui peuvent être placés sous surveillance. Les paiements n'ont pas besoin d'être transmis à la blockchain Bitcoin ; les nœuds mettent simplement à jour les soldes des canaux.</w:t>
+        <w:t xml:space="preserve">Contrairement à Tor (un protocole d'anonymisation routé par couches d’oignon sur Internet), il n'y a pas de "nœuds de sortie" qui peuvent être placés sous surveillance. Les paiements n'ont pas besoin d'être transmis à la chaîne de blocs Bitcoin ; les nœuds mettent simplement à jour les soldes des canaux.</w:t>
       </w:r>
     </w:p>
     <w:p>
@@ -2685,7 +2993,7 @@
         <w:pStyle w:val="FirstParagraph"/>
       </w:pPr>
       <w:r>
-        <w:t xml:space="preserve">En utilisant ce protocole routé en oignon, Alice enveloppe chaque élément du chemin dans une couche de cryptage, en commençant par la fin et en remontant. Elle crypte un message à Eric avec la clé publique d'Eric. Ce message est enveloppé dans un message crypté pour Diana, identifiant Eric comme le prochain destinataire. Le message à Diana est enveloppé dans un message crypté avec la clé publique de Carol et identifiant Diana comme le prochain destinataire. Le message à Carol est crypté avec la clé de Bob. Ainsi, Alice a construit cet "oignon" multicouche chiffré de messages. Elle l'envoie à Bob, qui ne peut que déchiffrer et déballer la couche externe. À l'intérieur, Bob trouve un message adressé à Carol qu'il peut transmettre à Carol mais ne peut pas se déchiffrer. En suivant le chemin, les messages sont transférés, décryptés, transférés, etc., jusqu'à Eric. Chaque participant ne connaît que le nœud précédent et suivant dans chaque saut.</w:t>
+        <w:t xml:space="preserve">En utilisant ce protocole routé en couches d’oignon, Alice enveloppe chaque élément du chemin dans une couche de cryptage, en commençant par la fin et en remontant. Elle crypte un message à Eric avec la clé publique d'Eric. Ce message est enveloppé dans un message crypté pour Diana, identifiant Eric comme le prochain destinataire. Le message à Diana est enveloppé dans un message crypté avec la clé publique de Carol et identifiant Diana comme le prochain destinataire. Le message à Carol est crypté avec la clé de Bob. Ainsi, Alice a construit cet "oignon" multicouche chiffré de messages. Elle l'envoie à Bob, qui ne peut que déchiffrer et déballer la couche externe. À l'intérieur, Bob trouve un message adressé à Carol qu'il peut transmettre à Carol mais ne peut pas se déchiffrer. En suivant le chemin, les messages sont transférés, décryptés, transférés, etc., jusqu'à Eric. Chaque participant ne connaît que le nœud précédent et suivant dans chaque saut.</w:t>
       </w:r>
     </w:p>
     <w:p>
@@ -2705,13 +3013,13 @@
       </w:r>
     </w:p>
     <w:bookmarkEnd w:id="61"/>
-    <w:bookmarkStart w:id="62" w:name="X2b73ef3bb827317c0a0c5fb0336de0ce73c5d4b"/>
+    <w:bookmarkStart w:id="62" w:name="Xedf901a0d0b8c4e6b42177e018026c73ff8f59c"/>
     <w:p>
       <w:pPr>
         <w:pStyle w:val="Heading3"/>
       </w:pPr>
       <w:r>
-        <w:t xml:space="preserve">Avantages du réseau Lightning</w:t>
+        <w:t xml:space="preserve">Avantages du Lightning Network</w:t>
       </w:r>
     </w:p>
     <w:p>
@@ -2719,7 +3027,7 @@
         <w:pStyle w:val="FirstParagraph"/>
       </w:pPr>
       <w:r>
-        <w:t xml:space="preserve">Un Lightning Network est une technologie de routage de deuxième couche. Il peut être appliqué à toute blockchain prenant en charge certaines fonctionnalités de base, telles que les transactions multisignatures, les timelocks et les contrats intelligents de base.</w:t>
+        <w:t xml:space="preserve">Un Lightning Network est une technologie de routage de deuxième couche. Il peut être appliqué à toute chaîne de blocs prenant en charge certaines fonctionnalités de base, telles que les transactions multisignatures, les verrous temporels et les contrats intelligents de base.</w:t>
       </w:r>
     </w:p>
     <w:p>
@@ -2743,7 +3051,7 @@
         <w:pStyle w:val="Definition"/>
       </w:pPr>
       <w:r>
-        <w:t xml:space="preserve">Les paiements Lightning Network sont beaucoup plus privés que les paiements sur la blockchain Bitcoin, car ils ne sont pas publics. Bien que les participants à une route puissent voir les paiements se propager sur leurs canaux, ils ne connaissent ni l'expéditeur ni le destinataire.</w:t>
+        <w:t xml:space="preserve">Les paiements Lightning Network sont beaucoup plus privés que les paiements sur la chaîne de blocs Bitcoin, car ils ne sont pas publics. Bien que les participants à une route puissent voir les paiements se propager sur leurs canaux, ils ne connaissent ni l'expéditeur ni le destinataire.</w:t>
       </w:r>
     </w:p>
     <w:p>
@@ -2847,7 +3155,7 @@
         <w:pStyle w:val="BodyText"/>
       </w:pPr>
       <w:r>
-        <w:t xml:space="preserve">Nous n'avons examiné que quelques-unes des applications émergentes qui peuvent être construites en utilisant la blockchain Bitcoin comme plate-forme de confiance. Ces applications élargissent la portée du bitcoin au-delà des paiements et au-delà des instruments financiers, pour englober de nombreuses autres applications où la confiance est essentielle. En décentralisant la base de confiance, la blockchain Bitcoin est une plate-forme qui engendrera de nombreuses applications révolutionnaires dans une grande variété d'industries.</w:t>
+        <w:t xml:space="preserve">Nous n'avons examiné que quelques-unes des applications émergentes qui peuvent être construites en utilisant la chaîne de blocs Bitcoin comme plate-forme de confiance. Ces applications élargissent la portée du bitcoin au-delà des paiements et au-delà des instruments financiers, pour englober de nombreuses autres applications où la confiance est essentielle. En décentralisant la base de confiance, la chaîne de blocs Bitcoin est une plate-forme qui engendrera de nombreuses applications révolutionnaires dans une grande variété d'industries.</w:t>
       </w:r>
     </w:p>
     <w:bookmarkEnd w:id="62"/>

</xml_diff>

<commit_message>
chap 12 title adjustement
</commit_message>
<xml_diff>
--- a/docx/for_use_mastering-bitcoin_chapter-12_fr_CA.asciidoc.docx
+++ b/docx/for_use_mastering-bitcoin_chapter-12_fr_CA.asciidoc.docx
@@ -13,24 +13,30 @@
         <w:t xml:space="preserve"> </w:t>
       </w:r>
       <w:r>
+        <w:t xml:space="preserve">pour</w:t>
+      </w:r>
+      <w:r>
+        <w:t xml:space="preserve"> </w:t>
+      </w:r>
+      <w:r>
+        <w:t xml:space="preserve">les</w:t>
+      </w:r>
+      <w:r>
+        <w:t xml:space="preserve"> </w:t>
+      </w:r>
+      <w:r>
+        <w:t xml:space="preserve">chaînes</w:t>
+      </w:r>
+      <w:r>
+        <w:t xml:space="preserve"> </w:t>
+      </w:r>
+      <w:r>
         <w:t xml:space="preserve">de</w:t>
       </w:r>
       <w:r>
         <w:t xml:space="preserve"> </w:t>
       </w:r>
       <w:r>
-        <w:t xml:space="preserve">chaîne</w:t>
-      </w:r>
-      <w:r>
-        <w:t xml:space="preserve"> </w:t>
-      </w:r>
-      <w:r>
-        <w:t xml:space="preserve">de</w:t>
-      </w:r>
-      <w:r>
-        <w:t xml:space="preserve"> </w:t>
-      </w:r>
-      <w:r>
         <w:t xml:space="preserve">blocs</w:t>
       </w:r>
     </w:p>
@@ -42,13 +48,13 @@
         <w:t xml:space="preserve">2022-03-13</w:t>
       </w:r>
     </w:p>
-    <w:bookmarkStart w:id="64" w:name="ch12"/>
+    <w:bookmarkStart w:id="65" w:name="ch12"/>
     <w:p>
       <w:pPr>
         <w:pStyle w:val="Heading1"/>
       </w:pPr>
       <w:r>
-        <w:t xml:space="preserve">Applications de chaîne de blocs</w:t>
+        <w:t xml:space="preserve">Applications pour les chaînes de blocs</w:t>
       </w:r>
     </w:p>
     <w:p>
@@ -3142,25 +3148,27 @@
         <w:t xml:space="preserve">Bien sûr, comme mentionné précédemment, le protocole Lightning Network n'est pas le seul moyen de mettre en œuvre des canaux de paiement routés. D'autres systèmes proposés incluent Tumblebit et Teechan. À l'heure actuelle, cependant, le Lightning Network a déjà été déployé sur testnet. Plusieurs équipes différentes ont développé des implémentations concurrentes de LN et travaillent à une norme d'interopérabilité commune (appelée BOLT). Il est probable que Lightning Network sera le premier réseau de canaux de paiement routés à être déployé en production.</w:t>
       </w:r>
     </w:p>
-    <w:p>
-      <w:pPr>
-        <w:pStyle w:val="BodyText"/>
-      </w:pPr>
-      <w:r>
-        <w:t xml:space="preserve">===Conclusion</w:t>
-      </w:r>
-    </w:p>
-    <w:p>
-      <w:pPr>
-        <w:pStyle w:val="BodyText"/>
-      </w:pPr>
-      <w:r>
-        <w:t xml:space="preserve">Nous n'avons examiné que quelques-unes des applications émergentes qui peuvent être construites en utilisant la chaîne de blocs Bitcoin comme plate-forme de confiance. Ces applications élargissent la portée du bitcoin au-delà des paiements et au-delà des instruments financiers, pour englober de nombreuses autres applications où la confiance est essentielle. En décentralisant la base de confiance, la chaîne de blocs Bitcoin est une plate-forme qui engendrera de nombreuses applications révolutionnaires dans une grande variété d'industries.</w:t>
-      </w:r>
-    </w:p>
     <w:bookmarkEnd w:id="62"/>
     <w:bookmarkEnd w:id="63"/>
+    <w:bookmarkStart w:id="64" w:name="Xc9d715941a24543c7e14eeed069ce259f40e7af"/>
+    <w:p>
+      <w:pPr>
+        <w:pStyle w:val="Heading2"/>
+      </w:pPr>
+      <w:r>
+        <w:t xml:space="preserve">Conclusion</w:t>
+      </w:r>
+    </w:p>
+    <w:p>
+      <w:pPr>
+        <w:pStyle w:val="FirstParagraph"/>
+      </w:pPr>
+      <w:r>
+        <w:t xml:space="preserve">Nous n'avons examiné que quelques-unes des applications émergentes qui peuvent être construites en utilisant la chaîne de blocs Bitcoin comme plate-forme de confiance. Ces applications élargissent la portée du bitcoin au-delà des paiements et au-delà des instruments financiers, pour englober de nombreuses autres applications où la confiance est essentielle. En décentralisant la base de confiance, la chaîne de blocs Bitcoin est une plate-forme qui engendrera de nombreuses applications révolutionnaires dans une grande variété d'industries.</w:t>
+      </w:r>
+    </w:p>
     <w:bookmarkEnd w:id="64"/>
+    <w:bookmarkEnd w:id="65"/>
     <w:sectPr/>
   </w:body>
 </w:document>

</xml_diff>